<commit_message>
final thesis and presentation
</commit_message>
<xml_diff>
--- a/Docs/alazar_thesis/alazar_thesis_2012.docx
+++ b/Docs/alazar_thesis/alazar_thesis_2012.docx
@@ -53,7 +53,7 @@
           <w:r>
             <w:fldChar w:fldCharType="separate"/>
           </w:r>
-          <w:hyperlink w:anchor="_Toc326667345" w:history="1">
+          <w:hyperlink w:anchor="_Toc326863620" w:history="1">
             <w:r>
               <w:rPr>
                 <w:rStyle w:val="a4"/>
@@ -80,7 +80,7 @@
                 <w:noProof/>
                 <w:webHidden/>
               </w:rPr>
-              <w:instrText xml:space="preserve"> PAGEREF _Toc326667345 \h </w:instrText>
+              <w:instrText xml:space="preserve"> PAGEREF _Toc326863620 \h </w:instrText>
             </w:r>
             <w:r>
               <w:rPr>
@@ -121,7 +121,7 @@
               <w:lang w:eastAsia="ru-RU"/>
             </w:rPr>
           </w:pPr>
-          <w:hyperlink w:anchor="_Toc326667346" w:history="1">
+          <w:hyperlink w:anchor="_Toc326863621" w:history="1">
             <w:r>
               <w:rPr>
                 <w:rStyle w:val="a4"/>
@@ -148,7 +148,7 @@
                 <w:noProof/>
                 <w:webHidden/>
               </w:rPr>
-              <w:instrText xml:space="preserve"> PAGEREF _Toc326667346 \h </w:instrText>
+              <w:instrText xml:space="preserve"> PAGEREF _Toc326863621 \h </w:instrText>
             </w:r>
             <w:r>
               <w:rPr>
@@ -189,7 +189,7 @@
               <w:lang w:eastAsia="ru-RU"/>
             </w:rPr>
           </w:pPr>
-          <w:hyperlink w:anchor="_Toc326667347" w:history="1">
+          <w:hyperlink w:anchor="_Toc326863622" w:history="1">
             <w:r>
               <w:rPr>
                 <w:rStyle w:val="a4"/>
@@ -216,7 +216,7 @@
                 <w:noProof/>
                 <w:webHidden/>
               </w:rPr>
-              <w:instrText xml:space="preserve"> PAGEREF _Toc326667347 \h </w:instrText>
+              <w:instrText xml:space="preserve"> PAGEREF _Toc326863622 \h </w:instrText>
             </w:r>
             <w:r>
               <w:rPr>
@@ -257,7 +257,7 @@
               <w:lang w:eastAsia="ru-RU"/>
             </w:rPr>
           </w:pPr>
-          <w:hyperlink w:anchor="_Toc326667348" w:history="1">
+          <w:hyperlink w:anchor="_Toc326863623" w:history="1">
             <w:r>
               <w:rPr>
                 <w:rStyle w:val="a4"/>
@@ -284,7 +284,7 @@
                 <w:noProof/>
                 <w:webHidden/>
               </w:rPr>
-              <w:instrText xml:space="preserve"> PAGEREF _Toc326667348 \h </w:instrText>
+              <w:instrText xml:space="preserve"> PAGEREF _Toc326863623 \h </w:instrText>
             </w:r>
             <w:r>
               <w:rPr>
@@ -325,7 +325,7 @@
               <w:lang w:eastAsia="ru-RU"/>
             </w:rPr>
           </w:pPr>
-          <w:hyperlink w:anchor="_Toc326667349" w:history="1">
+          <w:hyperlink w:anchor="_Toc326863624" w:history="1">
             <w:r>
               <w:rPr>
                 <w:rStyle w:val="a4"/>
@@ -367,7 +367,7 @@
                 <w:noProof/>
                 <w:webHidden/>
               </w:rPr>
-              <w:instrText xml:space="preserve"> PAGEREF _Toc326667349 \h </w:instrText>
+              <w:instrText xml:space="preserve"> PAGEREF _Toc326863624 \h </w:instrText>
             </w:r>
             <w:r>
               <w:rPr>
@@ -408,7 +408,7 @@
               <w:lang w:eastAsia="ru-RU"/>
             </w:rPr>
           </w:pPr>
-          <w:hyperlink w:anchor="_Toc326667350" w:history="1">
+          <w:hyperlink w:anchor="_Toc326863625" w:history="1">
             <w:r>
               <w:rPr>
                 <w:rStyle w:val="a4"/>
@@ -435,7 +435,7 @@
                 <w:noProof/>
                 <w:webHidden/>
               </w:rPr>
-              <w:instrText xml:space="preserve"> PAGEREF _Toc326667350 \h </w:instrText>
+              <w:instrText xml:space="preserve"> PAGEREF _Toc326863625 \h </w:instrText>
             </w:r>
             <w:r>
               <w:rPr>
@@ -468,10 +468,7 @@
         </w:p>
         <w:p>
           <w:pPr>
-            <w:pStyle w:val="21"/>
-            <w:tabs>
-              <w:tab w:val="right" w:leader="dot" w:pos="9061"/>
-            </w:tabs>
+            <w:pStyle w:val="11"/>
             <w:rPr>
               <w:rFonts w:asciiTheme="minorHAnsi" w:eastAsiaTheme="minorEastAsia" w:hAnsiTheme="minorHAnsi"/>
               <w:noProof/>
@@ -479,7 +476,7 @@
               <w:lang w:eastAsia="ru-RU"/>
             </w:rPr>
           </w:pPr>
-          <w:hyperlink w:anchor="_Toc326667351" w:history="1">
+          <w:hyperlink w:anchor="_Toc326863626" w:history="1">
             <w:r>
               <w:rPr>
                 <w:rStyle w:val="a4"/>
@@ -506,7 +503,7 @@
                 <w:noProof/>
                 <w:webHidden/>
               </w:rPr>
-              <w:instrText xml:space="preserve"> PAGEREF _Toc326667351 \h </w:instrText>
+              <w:instrText xml:space="preserve"> PAGEREF _Toc326863626 \h </w:instrText>
             </w:r>
             <w:r>
               <w:rPr>
@@ -550,7 +547,7 @@
               <w:lang w:eastAsia="ru-RU"/>
             </w:rPr>
           </w:pPr>
-          <w:hyperlink w:anchor="_Toc326667352" w:history="1">
+          <w:hyperlink w:anchor="_Toc326863627" w:history="1">
             <w:r>
               <w:rPr>
                 <w:rStyle w:val="a4"/>
@@ -577,7 +574,7 @@
                 <w:noProof/>
                 <w:webHidden/>
               </w:rPr>
-              <w:instrText xml:space="preserve"> PAGEREF _Toc326667352 \h </w:instrText>
+              <w:instrText xml:space="preserve"> PAGEREF _Toc326863627 \h </w:instrText>
             </w:r>
             <w:r>
               <w:rPr>
@@ -621,7 +618,7 @@
               <w:lang w:eastAsia="ru-RU"/>
             </w:rPr>
           </w:pPr>
-          <w:hyperlink w:anchor="_Toc326667353" w:history="1">
+          <w:hyperlink w:anchor="_Toc326863628" w:history="1">
             <w:r>
               <w:rPr>
                 <w:rStyle w:val="a4"/>
@@ -648,7 +645,7 @@
                 <w:noProof/>
                 <w:webHidden/>
               </w:rPr>
-              <w:instrText xml:space="preserve"> PAGEREF _Toc326667353 \h </w:instrText>
+              <w:instrText xml:space="preserve"> PAGEREF _Toc326863628 \h </w:instrText>
             </w:r>
             <w:r>
               <w:rPr>
@@ -692,7 +689,7 @@
               <w:lang w:eastAsia="ru-RU"/>
             </w:rPr>
           </w:pPr>
-          <w:hyperlink w:anchor="_Toc326667354" w:history="1">
+          <w:hyperlink w:anchor="_Toc326863629" w:history="1">
             <w:r>
               <w:rPr>
                 <w:rStyle w:val="a4"/>
@@ -719,7 +716,7 @@
                 <w:noProof/>
                 <w:webHidden/>
               </w:rPr>
-              <w:instrText xml:space="preserve"> PAGEREF _Toc326667354 \h </w:instrText>
+              <w:instrText xml:space="preserve"> PAGEREF _Toc326863629 \h </w:instrText>
             </w:r>
             <w:r>
               <w:rPr>
@@ -763,7 +760,7 @@
               <w:lang w:eastAsia="ru-RU"/>
             </w:rPr>
           </w:pPr>
-          <w:hyperlink w:anchor="_Toc326667355" w:history="1">
+          <w:hyperlink w:anchor="_Toc326863630" w:history="1">
             <w:r>
               <w:rPr>
                 <w:rStyle w:val="a4"/>
@@ -790,7 +787,7 @@
                 <w:noProof/>
                 <w:webHidden/>
               </w:rPr>
-              <w:instrText xml:space="preserve"> PAGEREF _Toc326667355 \h </w:instrText>
+              <w:instrText xml:space="preserve"> PAGEREF _Toc326863630 \h </w:instrText>
             </w:r>
             <w:r>
               <w:rPr>
@@ -831,7 +828,7 @@
               <w:lang w:eastAsia="ru-RU"/>
             </w:rPr>
           </w:pPr>
-          <w:hyperlink w:anchor="_Toc326667356" w:history="1">
+          <w:hyperlink w:anchor="_Toc326863631" w:history="1">
             <w:r>
               <w:rPr>
                 <w:rStyle w:val="a4"/>
@@ -858,7 +855,7 @@
                 <w:noProof/>
                 <w:webHidden/>
               </w:rPr>
-              <w:instrText xml:space="preserve"> PAGEREF _Toc326667356 \h </w:instrText>
+              <w:instrText xml:space="preserve"> PAGEREF _Toc326863631 \h </w:instrText>
             </w:r>
             <w:r>
               <w:rPr>
@@ -902,7 +899,7 @@
               <w:lang w:eastAsia="ru-RU"/>
             </w:rPr>
           </w:pPr>
-          <w:hyperlink w:anchor="_Toc326667357" w:history="1">
+          <w:hyperlink w:anchor="_Toc326863632" w:history="1">
             <w:r>
               <w:rPr>
                 <w:rStyle w:val="a4"/>
@@ -944,7 +941,7 @@
                 <w:noProof/>
                 <w:webHidden/>
               </w:rPr>
-              <w:instrText xml:space="preserve"> PAGEREF _Toc326667357 \h </w:instrText>
+              <w:instrText xml:space="preserve"> PAGEREF _Toc326863632 \h </w:instrText>
             </w:r>
             <w:r>
               <w:rPr>
@@ -988,7 +985,7 @@
               <w:lang w:eastAsia="ru-RU"/>
             </w:rPr>
           </w:pPr>
-          <w:hyperlink w:anchor="_Toc326667358" w:history="1">
+          <w:hyperlink w:anchor="_Toc326863633" w:history="1">
             <w:r>
               <w:rPr>
                 <w:rStyle w:val="a4"/>
@@ -1015,7 +1012,7 @@
                 <w:noProof/>
                 <w:webHidden/>
               </w:rPr>
-              <w:instrText xml:space="preserve"> PAGEREF _Toc326667358 \h </w:instrText>
+              <w:instrText xml:space="preserve"> PAGEREF _Toc326863633 \h </w:instrText>
             </w:r>
             <w:r>
               <w:rPr>
@@ -1059,7 +1056,7 @@
               <w:lang w:eastAsia="ru-RU"/>
             </w:rPr>
           </w:pPr>
-          <w:hyperlink w:anchor="_Toc326667359" w:history="1">
+          <w:hyperlink w:anchor="_Toc326863634" w:history="1">
             <w:r>
               <w:rPr>
                 <w:rStyle w:val="a4"/>
@@ -1086,7 +1083,7 @@
                 <w:noProof/>
                 <w:webHidden/>
               </w:rPr>
-              <w:instrText xml:space="preserve"> PAGEREF _Toc326667359 \h </w:instrText>
+              <w:instrText xml:space="preserve"> PAGEREF _Toc326863634 \h </w:instrText>
             </w:r>
             <w:r>
               <w:rPr>
@@ -1130,7 +1127,7 @@
               <w:lang w:eastAsia="ru-RU"/>
             </w:rPr>
           </w:pPr>
-          <w:hyperlink w:anchor="_Toc326667360" w:history="1">
+          <w:hyperlink w:anchor="_Toc326863635" w:history="1">
             <w:r>
               <w:rPr>
                 <w:rStyle w:val="a4"/>
@@ -1157,7 +1154,7 @@
                 <w:noProof/>
                 <w:webHidden/>
               </w:rPr>
-              <w:instrText xml:space="preserve"> PAGEREF _Toc326667360 \h </w:instrText>
+              <w:instrText xml:space="preserve"> PAGEREF _Toc326863635 \h </w:instrText>
             </w:r>
             <w:r>
               <w:rPr>
@@ -1201,7 +1198,7 @@
               <w:lang w:eastAsia="ru-RU"/>
             </w:rPr>
           </w:pPr>
-          <w:hyperlink w:anchor="_Toc326667361" w:history="1">
+          <w:hyperlink w:anchor="_Toc326863636" w:history="1">
             <w:r>
               <w:rPr>
                 <w:rStyle w:val="a4"/>
@@ -1228,7 +1225,7 @@
                 <w:noProof/>
                 <w:webHidden/>
               </w:rPr>
-              <w:instrText xml:space="preserve"> PAGEREF _Toc326667361 \h </w:instrText>
+              <w:instrText xml:space="preserve"> PAGEREF _Toc326863636 \h </w:instrText>
             </w:r>
             <w:r>
               <w:rPr>
@@ -1272,7 +1269,7 @@
               <w:lang w:eastAsia="ru-RU"/>
             </w:rPr>
           </w:pPr>
-          <w:hyperlink w:anchor="_Toc326667362" w:history="1">
+          <w:hyperlink w:anchor="_Toc326863637" w:history="1">
             <w:r>
               <w:rPr>
                 <w:rStyle w:val="a4"/>
@@ -1299,7 +1296,7 @@
                 <w:noProof/>
                 <w:webHidden/>
               </w:rPr>
-              <w:instrText xml:space="preserve"> PAGEREF _Toc326667362 \h </w:instrText>
+              <w:instrText xml:space="preserve"> PAGEREF _Toc326863637 \h </w:instrText>
             </w:r>
             <w:r>
               <w:rPr>
@@ -1343,7 +1340,7 @@
               <w:lang w:eastAsia="ru-RU"/>
             </w:rPr>
           </w:pPr>
-          <w:hyperlink w:anchor="_Toc326667363" w:history="1">
+          <w:hyperlink w:anchor="_Toc326863638" w:history="1">
             <w:r>
               <w:rPr>
                 <w:rStyle w:val="a4"/>
@@ -1370,7 +1367,7 @@
                 <w:noProof/>
                 <w:webHidden/>
               </w:rPr>
-              <w:instrText xml:space="preserve"> PAGEREF _Toc326667363 \h </w:instrText>
+              <w:instrText xml:space="preserve"> PAGEREF _Toc326863638 \h </w:instrText>
             </w:r>
             <w:r>
               <w:rPr>
@@ -1414,7 +1411,7 @@
               <w:lang w:eastAsia="ru-RU"/>
             </w:rPr>
           </w:pPr>
-          <w:hyperlink w:anchor="_Toc326667364" w:history="1">
+          <w:hyperlink w:anchor="_Toc326863639" w:history="1">
             <w:r>
               <w:rPr>
                 <w:rStyle w:val="a4"/>
@@ -1441,7 +1438,7 @@
                 <w:noProof/>
                 <w:webHidden/>
               </w:rPr>
-              <w:instrText xml:space="preserve"> PAGEREF _Toc326667364 \h </w:instrText>
+              <w:instrText xml:space="preserve"> PAGEREF _Toc326863639 \h </w:instrText>
             </w:r>
             <w:r>
               <w:rPr>
@@ -1485,7 +1482,7 @@
               <w:lang w:eastAsia="ru-RU"/>
             </w:rPr>
           </w:pPr>
-          <w:hyperlink w:anchor="_Toc326667365" w:history="1">
+          <w:hyperlink w:anchor="_Toc326863640" w:history="1">
             <w:r>
               <w:rPr>
                 <w:rStyle w:val="a4"/>
@@ -1512,7 +1509,7 @@
                 <w:noProof/>
                 <w:webHidden/>
               </w:rPr>
-              <w:instrText xml:space="preserve"> PAGEREF _Toc326667365 \h </w:instrText>
+              <w:instrText xml:space="preserve"> PAGEREF _Toc326863640 \h </w:instrText>
             </w:r>
             <w:r>
               <w:rPr>
@@ -1556,7 +1553,7 @@
               <w:lang w:eastAsia="ru-RU"/>
             </w:rPr>
           </w:pPr>
-          <w:hyperlink w:anchor="_Toc326667366" w:history="1">
+          <w:hyperlink w:anchor="_Toc326863641" w:history="1">
             <w:r>
               <w:rPr>
                 <w:rStyle w:val="a4"/>
@@ -1583,7 +1580,7 @@
                 <w:noProof/>
                 <w:webHidden/>
               </w:rPr>
-              <w:instrText xml:space="preserve"> PAGEREF _Toc326667366 \h </w:instrText>
+              <w:instrText xml:space="preserve"> PAGEREF _Toc326863641 \h </w:instrText>
             </w:r>
             <w:r>
               <w:rPr>
@@ -1627,7 +1624,7 @@
               <w:lang w:eastAsia="ru-RU"/>
             </w:rPr>
           </w:pPr>
-          <w:hyperlink w:anchor="_Toc326667367" w:history="1">
+          <w:hyperlink w:anchor="_Toc326863642" w:history="1">
             <w:r>
               <w:rPr>
                 <w:rStyle w:val="a4"/>
@@ -1654,7 +1651,7 @@
                 <w:noProof/>
                 <w:webHidden/>
               </w:rPr>
-              <w:instrText xml:space="preserve"> PAGEREF _Toc326667367 \h </w:instrText>
+              <w:instrText xml:space="preserve"> PAGEREF _Toc326863642 \h </w:instrText>
             </w:r>
             <w:r>
               <w:rPr>
@@ -1698,7 +1695,7 @@
               <w:lang w:eastAsia="ru-RU"/>
             </w:rPr>
           </w:pPr>
-          <w:hyperlink w:anchor="_Toc326667368" w:history="1">
+          <w:hyperlink w:anchor="_Toc326863643" w:history="1">
             <w:r>
               <w:rPr>
                 <w:rStyle w:val="a4"/>
@@ -1725,7 +1722,7 @@
                 <w:noProof/>
                 <w:webHidden/>
               </w:rPr>
-              <w:instrText xml:space="preserve"> PAGEREF _Toc326667368 \h </w:instrText>
+              <w:instrText xml:space="preserve"> PAGEREF _Toc326863643 \h </w:instrText>
             </w:r>
             <w:r>
               <w:rPr>
@@ -1766,7 +1763,7 @@
               <w:lang w:eastAsia="ru-RU"/>
             </w:rPr>
           </w:pPr>
-          <w:hyperlink w:anchor="_Toc326667369" w:history="1">
+          <w:hyperlink w:anchor="_Toc326863644" w:history="1">
             <w:r>
               <w:rPr>
                 <w:rStyle w:val="a4"/>
@@ -1793,7 +1790,7 @@
                 <w:noProof/>
                 <w:webHidden/>
               </w:rPr>
-              <w:instrText xml:space="preserve"> PAGEREF _Toc326667369 \h </w:instrText>
+              <w:instrText xml:space="preserve"> PAGEREF _Toc326863644 \h </w:instrText>
             </w:r>
             <w:r>
               <w:rPr>
@@ -1834,7 +1831,7 @@
               <w:lang w:eastAsia="ru-RU"/>
             </w:rPr>
           </w:pPr>
-          <w:hyperlink w:anchor="_Toc326667370" w:history="1">
+          <w:hyperlink w:anchor="_Toc326863645" w:history="1">
             <w:r>
               <w:rPr>
                 <w:rStyle w:val="a4"/>
@@ -1861,7 +1858,7 @@
                 <w:noProof/>
                 <w:webHidden/>
               </w:rPr>
-              <w:instrText xml:space="preserve"> PAGEREF _Toc326667370 \h </w:instrText>
+              <w:instrText xml:space="preserve"> PAGEREF _Toc326863645 \h </w:instrText>
             </w:r>
             <w:r>
               <w:rPr>
@@ -1926,7 +1923,7 @@
           <w:color w:val="auto"/>
         </w:rPr>
       </w:pPr>
-      <w:bookmarkStart w:id="0" w:name="_Toc326667345"/>
+      <w:bookmarkStart w:id="0" w:name="_Toc326863620"/>
       <w:r>
         <w:rPr>
           <w:color w:val="auto"/>
@@ -2241,6 +2238,7 @@
     </w:p>
     <w:p>
       <w:pPr>
+        <w:spacing w:after="120"/>
         <w:rPr>
           <w:u w:val="single"/>
         </w:rPr>
@@ -2296,6 +2294,9 @@
       </w:pPr>
     </w:p>
     <w:p>
+      <w:pPr>
+        <w:spacing w:line="240" w:lineRule="auto"/>
+      </w:pPr>
       <w:r>
         <w:rPr>
           <w:u w:val="single"/>
@@ -2311,6 +2312,7 @@
     </w:p>
     <w:p>
       <w:pPr>
+        <w:spacing w:after="120" w:line="240" w:lineRule="auto"/>
         <w:rPr>
           <w:u w:val="single"/>
         </w:rPr>
@@ -2369,6 +2371,7 @@
     </w:p>
     <w:p>
       <w:pPr>
+        <w:spacing w:after="120" w:line="240" w:lineRule="auto"/>
         <w:rPr>
           <w:u w:val="single"/>
         </w:rPr>
@@ -2396,11 +2399,9 @@
       <w:r>
         <w:t xml:space="preserve">международной научной </w:t>
       </w:r>
-      <w:proofErr w:type="spellStart"/>
-      <w:r>
-        <w:t>конферернции</w:t>
-      </w:r>
-      <w:proofErr w:type="spellEnd"/>
+      <w:r>
+        <w:t>конференции</w:t>
+      </w:r>
       <w:r>
         <w:t xml:space="preserve"> </w:t>
       </w:r>
@@ -2433,6 +2434,7 @@
     </w:p>
     <w:p>
       <w:pPr>
+        <w:spacing w:line="240" w:lineRule="auto"/>
         <w:rPr>
           <w:u w:val="single"/>
         </w:rPr>
@@ -2459,7 +2461,10 @@
       </w:r>
       <w:proofErr w:type="spellStart"/>
       <w:r>
-        <w:t>мультикомптер</w:t>
+        <w:t>мультико</w:t>
+      </w:r>
+      <w:r>
+        <w:t>птер</w:t>
       </w:r>
       <w:proofErr w:type="spellEnd"/>
       <w:r>
@@ -2480,7 +2485,25 @@
         <w:t>.</w:t>
       </w:r>
       <w:r>
-        <w:t xml:space="preserve"> В третьей и четвертой главах выводятся формулы для расчета сил действующих на квадрокоптер. В пятой главе приводится список существующих моделей расчета потоков газа в замкнутой среде и метод численного решения уравнений Навье-Стокса. В шестой главе описана реализация ВП, в частности приводится решение уравнений Навье-Стокса на </w:t>
+        <w:t xml:space="preserve"> В третьей и четвертой главах выводятся формулы для расчета сил действующих на квадрокоптер. В пятой</w:t>
+      </w:r>
+      <w:r>
+        <w:t xml:space="preserve"> и шестой</w:t>
+      </w:r>
+      <w:r>
+        <w:t xml:space="preserve"> глав</w:t>
+      </w:r>
+      <w:r>
+        <w:t>ах</w:t>
+      </w:r>
+      <w:r>
+        <w:t xml:space="preserve"> приводится список существующих моделей расчета потоков газа в замкнутой среде и метод численного решения уравнений Навье-Стокса. В </w:t>
+      </w:r>
+      <w:r>
+        <w:t>седьмой</w:t>
+      </w:r>
+      <w:r>
+        <w:t xml:space="preserve"> главе описана реализация ВП, в частности приводится решение уравнений Навье-Стокса на </w:t>
       </w:r>
       <w:r>
         <w:rPr>
@@ -2489,15 +2512,13 @@
         <w:t>CUDA</w:t>
       </w:r>
       <w:r>
-        <w:t xml:space="preserve">, описывается </w:t>
-      </w:r>
-      <w:proofErr w:type="gramStart"/>
-      <w:r>
-        <w:t>бортовое оборудование, моделируемое в ВП и подробно рассказывается</w:t>
-      </w:r>
-      <w:proofErr w:type="gramEnd"/>
-      <w:r>
-        <w:t xml:space="preserve"> о системе захвата движения. </w:t>
+        <w:t>, описывается бортовое оборудование, моделируемое в ВП</w:t>
+      </w:r>
+      <w:r>
+        <w:t>,</w:t>
+      </w:r>
+      <w:r>
+        <w:t xml:space="preserve"> и подробно рассказывается о системе захвата движения. </w:t>
       </w:r>
       <w:r>
         <w:t>В заключении сделаны выводы по проделанной работе.</w:t>
@@ -2513,7 +2534,7 @@
           <w:color w:val="auto"/>
         </w:rPr>
       </w:pPr>
-      <w:bookmarkStart w:id="1" w:name="_Toc326667346"/>
+      <w:bookmarkStart w:id="1" w:name="_Toc326863621"/>
       <w:r>
         <w:rPr>
           <w:color w:val="auto"/>
@@ -2956,7 +2977,7 @@
           <w:color w:val="auto"/>
         </w:rPr>
       </w:pPr>
-      <w:bookmarkStart w:id="2" w:name="_Toc326667347"/>
+      <w:bookmarkStart w:id="2" w:name="_Toc326863622"/>
       <w:r>
         <w:rPr>
           <w:color w:val="auto"/>
@@ -6103,7 +6124,7 @@
           <w:color w:val="auto"/>
         </w:rPr>
       </w:pPr>
-      <w:bookmarkStart w:id="3" w:name="_Toc326667348"/>
+      <w:bookmarkStart w:id="3" w:name="_Toc326863623"/>
       <w:r>
         <w:rPr>
           <w:color w:val="auto"/>
@@ -8147,7 +8168,7 @@
           <w:color w:val="auto"/>
         </w:rPr>
       </w:pPr>
-      <w:bookmarkStart w:id="4" w:name="_Toc326667349"/>
+      <w:bookmarkStart w:id="4" w:name="_Toc326863624"/>
       <w:r>
         <w:rPr>
           <w:color w:val="auto"/>
@@ -8207,7 +8228,7 @@
           <v:shape id="_x0000_i1025" type="#_x0000_t75" style="width:10.9pt;height:12.55pt" o:ole="">
             <v:imagedata r:id="rId11" o:title=""/>
           </v:shape>
-          <o:OLEObject Type="Embed" ProgID="Equation.DSMT4" ShapeID="_x0000_i1025" DrawAspect="Content" ObjectID="_1400572943" r:id="rId12"/>
+          <o:OLEObject Type="Embed" ProgID="Equation.DSMT4" ShapeID="_x0000_i1025" DrawAspect="Content" ObjectID="_1400605617" r:id="rId12"/>
         </w:object>
       </w:r>
       <w:r>
@@ -8221,7 +8242,7 @@
           <v:shape id="_x0000_i1026" type="#_x0000_t75" style="width:12.55pt;height:15.05pt" o:ole="">
             <v:imagedata r:id="rId13" o:title=""/>
           </v:shape>
-          <o:OLEObject Type="Embed" ProgID="Equation.DSMT4" ShapeID="_x0000_i1026" DrawAspect="Content" ObjectID="_1400572944" r:id="rId14"/>
+          <o:OLEObject Type="Embed" ProgID="Equation.DSMT4" ShapeID="_x0000_i1026" DrawAspect="Content" ObjectID="_1400605618" r:id="rId14"/>
         </w:object>
       </w:r>
       <w:r>
@@ -8248,7 +8269,7 @@
           <v:shape id="_x0000_i1027" type="#_x0000_t75" style="width:9.2pt;height:10.9pt" o:ole="">
             <v:imagedata r:id="rId15" o:title=""/>
           </v:shape>
-          <o:OLEObject Type="Embed" ProgID="Equation.DSMT4" ShapeID="_x0000_i1027" DrawAspect="Content" ObjectID="_1400572945" r:id="rId16"/>
+          <o:OLEObject Type="Embed" ProgID="Equation.DSMT4" ShapeID="_x0000_i1027" DrawAspect="Content" ObjectID="_1400605619" r:id="rId16"/>
         </w:object>
       </w:r>
       <w:r>
@@ -8374,7 +8395,7 @@
           <v:shape id="_x0000_i1028" type="#_x0000_t75" style="width:57.75pt;height:18.4pt" o:ole="">
             <v:imagedata r:id="rId18" o:title=""/>
           </v:shape>
-          <o:OLEObject Type="Embed" ProgID="Equation.DSMT4" ShapeID="_x0000_i1028" DrawAspect="Content" ObjectID="_1400572946" r:id="rId19"/>
+          <o:OLEObject Type="Embed" ProgID="Equation.DSMT4" ShapeID="_x0000_i1028" DrawAspect="Content" ObjectID="_1400605620" r:id="rId19"/>
         </w:object>
       </w:r>
       <w:r>
@@ -8388,7 +8409,7 @@
           <v:shape id="_x0000_i1029" type="#_x0000_t75" style="width:93.75pt;height:18.4pt" o:ole="">
             <v:imagedata r:id="rId20" o:title=""/>
           </v:shape>
-          <o:OLEObject Type="Embed" ProgID="Equation.DSMT4" ShapeID="_x0000_i1029" DrawAspect="Content" ObjectID="_1400572947" r:id="rId21"/>
+          <o:OLEObject Type="Embed" ProgID="Equation.DSMT4" ShapeID="_x0000_i1029" DrawAspect="Content" ObjectID="_1400605621" r:id="rId21"/>
         </w:object>
       </w:r>
       <w:r>
@@ -8402,7 +8423,7 @@
           <v:shape id="_x0000_i1030" type="#_x0000_t75" style="width:94.6pt;height:18.4pt" o:ole="">
             <v:imagedata r:id="rId22" o:title=""/>
           </v:shape>
-          <o:OLEObject Type="Embed" ProgID="Equation.DSMT4" ShapeID="_x0000_i1030" DrawAspect="Content" ObjectID="_1400572948" r:id="rId23"/>
+          <o:OLEObject Type="Embed" ProgID="Equation.DSMT4" ShapeID="_x0000_i1030" DrawAspect="Content" ObjectID="_1400605622" r:id="rId23"/>
         </w:object>
       </w:r>
       <w:r>
@@ -8416,7 +8437,7 @@
           <v:shape id="_x0000_i1031" type="#_x0000_t75" style="width:10.9pt;height:15.05pt" o:ole="">
             <v:imagedata r:id="rId24" o:title=""/>
           </v:shape>
-          <o:OLEObject Type="Embed" ProgID="Equation.DSMT4" ShapeID="_x0000_i1031" DrawAspect="Content" ObjectID="_1400572949" r:id="rId25"/>
+          <o:OLEObject Type="Embed" ProgID="Equation.DSMT4" ShapeID="_x0000_i1031" DrawAspect="Content" ObjectID="_1400605623" r:id="rId25"/>
         </w:object>
       </w:r>
       <w:r>
@@ -8430,7 +8451,7 @@
           <v:shape id="_x0000_i1032" type="#_x0000_t75" style="width:14.25pt;height:14.25pt" o:ole="">
             <v:imagedata r:id="rId26" o:title=""/>
           </v:shape>
-          <o:OLEObject Type="Embed" ProgID="Equation.DSMT4" ShapeID="_x0000_i1032" DrawAspect="Content" ObjectID="_1400572950" r:id="rId27"/>
+          <o:OLEObject Type="Embed" ProgID="Equation.DSMT4" ShapeID="_x0000_i1032" DrawAspect="Content" ObjectID="_1400605624" r:id="rId27"/>
         </w:object>
       </w:r>
       <w:r>
@@ -8444,7 +8465,7 @@
           <v:shape id="_x0000_i1033" type="#_x0000_t75" style="width:10.9pt;height:15.9pt" o:ole="">
             <v:imagedata r:id="rId28" o:title=""/>
           </v:shape>
-          <o:OLEObject Type="Embed" ProgID="Equation.DSMT4" ShapeID="_x0000_i1033" DrawAspect="Content" ObjectID="_1400572951" r:id="rId29"/>
+          <o:OLEObject Type="Embed" ProgID="Equation.DSMT4" ShapeID="_x0000_i1033" DrawAspect="Content" ObjectID="_1400605625" r:id="rId29"/>
         </w:object>
       </w:r>
       <w:r>
@@ -8466,7 +8487,7 @@
           <v:shape id="_x0000_i1034" type="#_x0000_t75" style="width:10.9pt;height:15.9pt" o:ole="">
             <v:imagedata r:id="rId30" o:title=""/>
           </v:shape>
-          <o:OLEObject Type="Embed" ProgID="Equation.DSMT4" ShapeID="_x0000_i1034" DrawAspect="Content" ObjectID="_1400572952" r:id="rId31"/>
+          <o:OLEObject Type="Embed" ProgID="Equation.DSMT4" ShapeID="_x0000_i1034" DrawAspect="Content" ObjectID="_1400605626" r:id="rId31"/>
         </w:object>
       </w:r>
       <w:r>
@@ -8480,7 +8501,7 @@
           <v:shape id="_x0000_i1035" type="#_x0000_t75" style="width:10.9pt;height:14.25pt" o:ole="">
             <v:imagedata r:id="rId32" o:title=""/>
           </v:shape>
-          <o:OLEObject Type="Embed" ProgID="Equation.DSMT4" ShapeID="_x0000_i1035" DrawAspect="Content" ObjectID="_1400572953" r:id="rId33"/>
+          <o:OLEObject Type="Embed" ProgID="Equation.DSMT4" ShapeID="_x0000_i1035" DrawAspect="Content" ObjectID="_1400605627" r:id="rId33"/>
         </w:object>
       </w:r>
       <w:r>
@@ -8494,7 +8515,7 @@
           <v:shape id="_x0000_i1036" type="#_x0000_t75" style="width:14.25pt;height:15.9pt" o:ole="">
             <v:imagedata r:id="rId34" o:title=""/>
           </v:shape>
-          <o:OLEObject Type="Embed" ProgID="Equation.DSMT4" ShapeID="_x0000_i1036" DrawAspect="Content" ObjectID="_1400572954" r:id="rId35"/>
+          <o:OLEObject Type="Embed" ProgID="Equation.DSMT4" ShapeID="_x0000_i1036" DrawAspect="Content" ObjectID="_1400605628" r:id="rId35"/>
         </w:object>
       </w:r>
       <w:r>
@@ -8508,7 +8529,7 @@
           <v:shape id="_x0000_i1037" type="#_x0000_t75" style="width:8.35pt;height:14.25pt" o:ole="">
             <v:imagedata r:id="rId36" o:title=""/>
           </v:shape>
-          <o:OLEObject Type="Embed" ProgID="Equation.DSMT4" ShapeID="_x0000_i1037" DrawAspect="Content" ObjectID="_1400572955" r:id="rId37"/>
+          <o:OLEObject Type="Embed" ProgID="Equation.DSMT4" ShapeID="_x0000_i1037" DrawAspect="Content" ObjectID="_1400605629" r:id="rId37"/>
         </w:object>
       </w:r>
       <w:r>
@@ -8522,7 +8543,7 @@
           <v:shape id="_x0000_i1038" type="#_x0000_t75" style="width:10.9pt;height:15.9pt" o:ole="">
             <v:imagedata r:id="rId38" o:title=""/>
           </v:shape>
-          <o:OLEObject Type="Embed" ProgID="Equation.DSMT4" ShapeID="_x0000_i1038" DrawAspect="Content" ObjectID="_1400572956" r:id="rId39"/>
+          <o:OLEObject Type="Embed" ProgID="Equation.DSMT4" ShapeID="_x0000_i1038" DrawAspect="Content" ObjectID="_1400605630" r:id="rId39"/>
         </w:object>
       </w:r>
       <w:r>
@@ -8536,7 +8557,7 @@
           <v:shape id="_x0000_i1039" type="#_x0000_t75" style="width:10.9pt;height:15.05pt" o:ole="">
             <v:imagedata r:id="rId40" o:title=""/>
           </v:shape>
-          <o:OLEObject Type="Embed" ProgID="Equation.DSMT4" ShapeID="_x0000_i1039" DrawAspect="Content" ObjectID="_1400572957" r:id="rId41"/>
+          <o:OLEObject Type="Embed" ProgID="Equation.DSMT4" ShapeID="_x0000_i1039" DrawAspect="Content" ObjectID="_1400605631" r:id="rId41"/>
         </w:object>
       </w:r>
       <w:r>
@@ -8560,7 +8581,7 @@
           <v:shape id="_x0000_i1040" type="#_x0000_t75" style="width:45.2pt;height:18.4pt" o:ole="">
             <v:imagedata r:id="rId42" o:title=""/>
           </v:shape>
-          <o:OLEObject Type="Embed" ProgID="Equation.DSMT4" ShapeID="_x0000_i1040" DrawAspect="Content" ObjectID="_1400572958" r:id="rId43"/>
+          <o:OLEObject Type="Embed" ProgID="Equation.DSMT4" ShapeID="_x0000_i1040" DrawAspect="Content" ObjectID="_1400605632" r:id="rId43"/>
         </w:object>
       </w:r>
       <w:r>
@@ -8596,7 +8617,7 @@
           <v:shape id="_x0000_i1041" type="#_x0000_t75" style="width:46.05pt;height:18.4pt" o:ole="">
             <v:imagedata r:id="rId44" o:title=""/>
           </v:shape>
-          <o:OLEObject Type="Embed" ProgID="Equation.DSMT4" ShapeID="_x0000_i1041" DrawAspect="Content" ObjectID="_1400572959" r:id="rId45"/>
+          <o:OLEObject Type="Embed" ProgID="Equation.DSMT4" ShapeID="_x0000_i1041" DrawAspect="Content" ObjectID="_1400605633" r:id="rId45"/>
         </w:object>
       </w:r>
       <w:r>
@@ -8634,7 +8655,7 @@
           <v:shape id="_x0000_i1042" type="#_x0000_t75" style="width:14.25pt;height:12.55pt" o:ole="">
             <v:imagedata r:id="rId46" o:title=""/>
           </v:shape>
-          <o:OLEObject Type="Embed" ProgID="Equation.DSMT4" ShapeID="_x0000_i1042" DrawAspect="Content" ObjectID="_1400572960" r:id="rId47"/>
+          <o:OLEObject Type="Embed" ProgID="Equation.DSMT4" ShapeID="_x0000_i1042" DrawAspect="Content" ObjectID="_1400605634" r:id="rId47"/>
         </w:object>
       </w:r>
       <w:r>
@@ -8658,7 +8679,7 @@
           <v:shape id="_x0000_i1043" type="#_x0000_t75" style="width:12.55pt;height:15.05pt" o:ole="">
             <v:imagedata r:id="rId48" o:title=""/>
           </v:shape>
-          <o:OLEObject Type="Embed" ProgID="Equation.DSMT4" ShapeID="_x0000_i1043" DrawAspect="Content" ObjectID="_1400572961" r:id="rId49"/>
+          <o:OLEObject Type="Embed" ProgID="Equation.DSMT4" ShapeID="_x0000_i1043" DrawAspect="Content" ObjectID="_1400605635" r:id="rId49"/>
         </w:object>
       </w:r>
       <w:r>
@@ -9257,7 +9278,7 @@
           <w:color w:val="auto"/>
         </w:rPr>
       </w:pPr>
-      <w:bookmarkStart w:id="5" w:name="_Toc326667350"/>
+      <w:bookmarkStart w:id="5" w:name="_Toc326863625"/>
       <w:r>
         <w:rPr>
           <w:color w:val="auto"/>
@@ -9863,17 +9884,15 @@
     </w:p>
     <w:p>
       <w:pPr>
-        <w:pStyle w:val="2"/>
+        <w:pStyle w:val="1"/>
         <w:rPr>
           <w:color w:val="auto"/>
-          <w:sz w:val="32"/>
-        </w:rPr>
-      </w:pPr>
-      <w:bookmarkStart w:id="6" w:name="_Toc326667351"/>
+        </w:rPr>
+      </w:pPr>
+      <w:bookmarkStart w:id="6" w:name="_Toc326863626"/>
       <w:r>
         <w:rPr>
           <w:color w:val="auto"/>
-          <w:sz w:val="32"/>
         </w:rPr>
         <w:lastRenderedPageBreak/>
         <w:t xml:space="preserve">6. </w:t>
@@ -9881,7 +9900,6 @@
       <w:r>
         <w:rPr>
           <w:color w:val="auto"/>
-          <w:sz w:val="32"/>
         </w:rPr>
         <w:t>Численное решение уравнений Навье-Стокса</w:t>
       </w:r>
@@ -9961,7 +9979,7 @@
           <v:shape id="_x0000_i1044" type="#_x0000_t75" style="width:196.75pt;height:37.65pt" o:ole="">
             <v:imagedata r:id="rId50" o:title=""/>
           </v:shape>
-          <o:OLEObject Type="Embed" ProgID="Equation.DSMT4" ShapeID="_x0000_i1044" DrawAspect="Content" ObjectID="_1400572962" r:id="rId51"/>
+          <o:OLEObject Type="Embed" ProgID="Equation.DSMT4" ShapeID="_x0000_i1044" DrawAspect="Content" ObjectID="_1400605636" r:id="rId51"/>
         </w:object>
       </w:r>
       <w:r>
@@ -10026,7 +10044,7 @@
           <v:shape id="_x0000_i1045" type="#_x0000_t75" style="width:51.05pt;height:15.9pt" o:ole="">
             <v:imagedata r:id="rId52" o:title=""/>
           </v:shape>
-          <o:OLEObject Type="Embed" ProgID="Equation.DSMT4" ShapeID="_x0000_i1045" DrawAspect="Content" ObjectID="_1400572963" r:id="rId53"/>
+          <o:OLEObject Type="Embed" ProgID="Equation.DSMT4" ShapeID="_x0000_i1045" DrawAspect="Content" ObjectID="_1400605637" r:id="rId53"/>
         </w:object>
       </w:r>
       <w:r>
@@ -10119,7 +10137,7 @@
           <v:shape id="_x0000_i1046" type="#_x0000_t75" style="width:170.8pt;height:18.4pt" o:ole="">
             <v:imagedata r:id="rId54" o:title=""/>
           </v:shape>
-          <o:OLEObject Type="Embed" ProgID="Equation.DSMT4" ShapeID="_x0000_i1046" DrawAspect="Content" ObjectID="_1400572964" r:id="rId55"/>
+          <o:OLEObject Type="Embed" ProgID="Equation.DSMT4" ShapeID="_x0000_i1046" DrawAspect="Content" ObjectID="_1400605638" r:id="rId55"/>
         </w:object>
       </w:r>
       <w:r>
@@ -10136,7 +10154,7 @@
           <v:shape id="_x0000_i1047" type="#_x0000_t75" style="width:14.25pt;height:14.25pt" o:ole="">
             <v:imagedata r:id="rId56" o:title=""/>
           </v:shape>
-          <o:OLEObject Type="Embed" ProgID="Equation.DSMT4" ShapeID="_x0000_i1047" DrawAspect="Content" ObjectID="_1400572965" r:id="rId57"/>
+          <o:OLEObject Type="Embed" ProgID="Equation.DSMT4" ShapeID="_x0000_i1047" DrawAspect="Content" ObjectID="_1400605639" r:id="rId57"/>
         </w:object>
       </w:r>
       <w:r>
@@ -10153,7 +10171,7 @@
           <v:shape id="_x0000_i1048" type="#_x0000_t75" style="width:38.5pt;height:18.4pt" o:ole="">
             <v:imagedata r:id="rId58" o:title=""/>
           </v:shape>
-          <o:OLEObject Type="Embed" ProgID="Equation.DSMT4" ShapeID="_x0000_i1048" DrawAspect="Content" ObjectID="_1400572966" r:id="rId59"/>
+          <o:OLEObject Type="Embed" ProgID="Equation.DSMT4" ShapeID="_x0000_i1048" DrawAspect="Content" ObjectID="_1400605640" r:id="rId59"/>
         </w:object>
       </w:r>
       <w:r>
@@ -10170,7 +10188,7 @@
           <v:shape id="_x0000_i1049" type="#_x0000_t75" style="width:10.9pt;height:12.55pt" o:ole="">
             <v:imagedata r:id="rId60" o:title=""/>
           </v:shape>
-          <o:OLEObject Type="Embed" ProgID="Equation.DSMT4" ShapeID="_x0000_i1049" DrawAspect="Content" ObjectID="_1400572967" r:id="rId61"/>
+          <o:OLEObject Type="Embed" ProgID="Equation.DSMT4" ShapeID="_x0000_i1049" DrawAspect="Content" ObjectID="_1400605641" r:id="rId61"/>
         </w:object>
       </w:r>
       <w:r>
@@ -10184,7 +10202,7 @@
           <v:shape id="_x0000_i1050" type="#_x0000_t75" style="width:82.9pt;height:21.75pt" o:ole="">
             <v:imagedata r:id="rId62" o:title=""/>
           </v:shape>
-          <o:OLEObject Type="Embed" ProgID="Equation.DSMT4" ShapeID="_x0000_i1050" DrawAspect="Content" ObjectID="_1400572968" r:id="rId63"/>
+          <o:OLEObject Type="Embed" ProgID="Equation.DSMT4" ShapeID="_x0000_i1050" DrawAspect="Content" ObjectID="_1400605642" r:id="rId63"/>
         </w:object>
       </w:r>
       <w:r>
@@ -10230,7 +10248,7 @@
           <v:shape id="_x0000_i1051" type="#_x0000_t75" style="width:108.85pt;height:41pt" o:ole="">
             <v:imagedata r:id="rId64" o:title=""/>
           </v:shape>
-          <o:OLEObject Type="Embed" ProgID="Equation.DSMT4" ShapeID="_x0000_i1051" DrawAspect="Content" ObjectID="_1400572969" r:id="rId65"/>
+          <o:OLEObject Type="Embed" ProgID="Equation.DSMT4" ShapeID="_x0000_i1051" DrawAspect="Content" ObjectID="_1400605643" r:id="rId65"/>
         </w:object>
       </w:r>
     </w:p>
@@ -10253,7 +10271,7 @@
           <v:shape id="_x0000_i1052" type="#_x0000_t75" style="width:262.05pt;height:41pt" o:ole="">
             <v:imagedata r:id="rId66" o:title=""/>
           </v:shape>
-          <o:OLEObject Type="Embed" ProgID="Equation.DSMT4" ShapeID="_x0000_i1052" DrawAspect="Content" ObjectID="_1400572970" r:id="rId67"/>
+          <o:OLEObject Type="Embed" ProgID="Equation.DSMT4" ShapeID="_x0000_i1052" DrawAspect="Content" ObjectID="_1400605644" r:id="rId67"/>
         </w:object>
       </w:r>
     </w:p>
@@ -10281,7 +10299,7 @@
           <v:shape id="_x0000_i1053" type="#_x0000_t75" style="width:118.05pt;height:37.65pt" o:ole="">
             <v:imagedata r:id="rId68" o:title=""/>
           </v:shape>
-          <o:OLEObject Type="Embed" ProgID="Equation.DSMT4" ShapeID="_x0000_i1053" DrawAspect="Content" ObjectID="_1400572971" r:id="rId69"/>
+          <o:OLEObject Type="Embed" ProgID="Equation.DSMT4" ShapeID="_x0000_i1053" DrawAspect="Content" ObjectID="_1400605645" r:id="rId69"/>
         </w:object>
       </w:r>
     </w:p>
@@ -10304,7 +10322,7 @@
           <v:shape id="_x0000_i1054" type="#_x0000_t75" style="width:267.9pt;height:41pt" o:ole="">
             <v:imagedata r:id="rId70" o:title=""/>
           </v:shape>
-          <o:OLEObject Type="Embed" ProgID="Equation.DSMT4" ShapeID="_x0000_i1054" DrawAspect="Content" ObjectID="_1400572972" r:id="rId71"/>
+          <o:OLEObject Type="Embed" ProgID="Equation.DSMT4" ShapeID="_x0000_i1054" DrawAspect="Content" ObjectID="_1400605646" r:id="rId71"/>
         </w:object>
       </w:r>
     </w:p>
@@ -10325,7 +10343,7 @@
           <v:shape id="_x0000_i1055" type="#_x0000_t75" style="width:137.3pt;height:41pt" o:ole="">
             <v:imagedata r:id="rId72" o:title=""/>
           </v:shape>
-          <o:OLEObject Type="Embed" ProgID="Equation.DSMT4" ShapeID="_x0000_i1055" DrawAspect="Content" ObjectID="_1400572973" r:id="rId73"/>
+          <o:OLEObject Type="Embed" ProgID="Equation.DSMT4" ShapeID="_x0000_i1055" DrawAspect="Content" ObjectID="_1400605647" r:id="rId73"/>
         </w:object>
       </w:r>
       <w:r>
@@ -10352,7 +10370,7 @@
           <v:shape id="_x0000_i1056" type="#_x0000_t75" style="width:416.1pt;height:41pt" o:ole="">
             <v:imagedata r:id="rId74" o:title=""/>
           </v:shape>
-          <o:OLEObject Type="Embed" ProgID="Equation.DSMT4" ShapeID="_x0000_i1056" DrawAspect="Content" ObjectID="_1400572974" r:id="rId75"/>
+          <o:OLEObject Type="Embed" ProgID="Equation.DSMT4" ShapeID="_x0000_i1056" DrawAspect="Content" ObjectID="_1400605648" r:id="rId75"/>
         </w:object>
       </w:r>
     </w:p>
@@ -10385,7 +10403,7 @@
           <v:shape id="_x0000_i1057" type="#_x0000_t75" style="width:356.65pt;height:44.35pt" o:ole="">
             <v:imagedata r:id="rId76" o:title=""/>
           </v:shape>
-          <o:OLEObject Type="Embed" ProgID="Equation.DSMT4" ShapeID="_x0000_i1057" DrawAspect="Content" ObjectID="_1400572975" r:id="rId77"/>
+          <o:OLEObject Type="Embed" ProgID="Equation.DSMT4" ShapeID="_x0000_i1057" DrawAspect="Content" ObjectID="_1400605649" r:id="rId77"/>
         </w:object>
       </w:r>
       <w:r>
@@ -10454,7 +10472,7 @@
           <v:shape id="_x0000_i1058" type="#_x0000_t75" style="width:10.9pt;height:12.55pt" o:ole="">
             <v:imagedata r:id="rId78" o:title=""/>
           </v:shape>
-          <o:OLEObject Type="Embed" ProgID="Equation.DSMT4" ShapeID="_x0000_i1058" DrawAspect="Content" ObjectID="_1400572976" r:id="rId79"/>
+          <o:OLEObject Type="Embed" ProgID="Equation.DSMT4" ShapeID="_x0000_i1058" DrawAspect="Content" ObjectID="_1400605650" r:id="rId79"/>
         </w:object>
       </w:r>
       <w:r>
@@ -10468,7 +10486,7 @@
           <v:shape id="_x0000_i1059" type="#_x0000_t75" style="width:9.2pt;height:12.55pt" o:ole="">
             <v:imagedata r:id="rId80" o:title=""/>
           </v:shape>
-          <o:OLEObject Type="Embed" ProgID="Equation.DSMT4" ShapeID="_x0000_i1059" DrawAspect="Content" ObjectID="_1400572977" r:id="rId81"/>
+          <o:OLEObject Type="Embed" ProgID="Equation.DSMT4" ShapeID="_x0000_i1059" DrawAspect="Content" ObjectID="_1400605651" r:id="rId81"/>
         </w:object>
       </w:r>
       <w:r>
@@ -10482,7 +10500,7 @@
           <v:shape id="_x0000_i1060" type="#_x0000_t75" style="width:14.25pt;height:15.05pt" o:ole="">
             <v:imagedata r:id="rId82" o:title=""/>
           </v:shape>
-          <o:OLEObject Type="Embed" ProgID="Equation.DSMT4" ShapeID="_x0000_i1060" DrawAspect="Content" ObjectID="_1400572978" r:id="rId83"/>
+          <o:OLEObject Type="Embed" ProgID="Equation.DSMT4" ShapeID="_x0000_i1060" DrawAspect="Content" ObjectID="_1400605652" r:id="rId83"/>
         </w:object>
       </w:r>
       <w:r>
@@ -10496,7 +10514,7 @@
           <v:shape id="_x0000_i1061" type="#_x0000_t75" style="width:10.9pt;height:12.55pt" o:ole="">
             <v:imagedata r:id="rId84" o:title=""/>
           </v:shape>
-          <o:OLEObject Type="Embed" ProgID="Equation.DSMT4" ShapeID="_x0000_i1061" DrawAspect="Content" ObjectID="_1400572979" r:id="rId85"/>
+          <o:OLEObject Type="Embed" ProgID="Equation.DSMT4" ShapeID="_x0000_i1061" DrawAspect="Content" ObjectID="_1400605653" r:id="rId85"/>
         </w:object>
       </w:r>
       <w:r>
@@ -10510,7 +10528,7 @@
           <v:shape id="_x0000_i1062" type="#_x0000_t75" style="width:10.9pt;height:12.55pt" o:ole="">
             <v:imagedata r:id="rId84" o:title=""/>
           </v:shape>
-          <o:OLEObject Type="Embed" ProgID="Equation.DSMT4" ShapeID="_x0000_i1062" DrawAspect="Content" ObjectID="_1400572980" r:id="rId86"/>
+          <o:OLEObject Type="Embed" ProgID="Equation.DSMT4" ShapeID="_x0000_i1062" DrawAspect="Content" ObjectID="_1400605654" r:id="rId86"/>
         </w:object>
       </w:r>
       <w:r>
@@ -10524,7 +10542,7 @@
           <v:shape id="_x0000_i1063" type="#_x0000_t75" style="width:65.3pt;height:18.4pt" o:ole="">
             <v:imagedata r:id="rId87" o:title=""/>
           </v:shape>
-          <o:OLEObject Type="Embed" ProgID="Equation.DSMT4" ShapeID="_x0000_i1063" DrawAspect="Content" ObjectID="_1400572981" r:id="rId88"/>
+          <o:OLEObject Type="Embed" ProgID="Equation.DSMT4" ShapeID="_x0000_i1063" DrawAspect="Content" ObjectID="_1400605655" r:id="rId88"/>
         </w:object>
       </w:r>
       <w:r>
@@ -10538,7 +10556,7 @@
           <v:shape id="_x0000_i1064" type="#_x0000_t75" style="width:87.9pt;height:18.4pt" o:ole="">
             <v:imagedata r:id="rId89" o:title=""/>
           </v:shape>
-          <o:OLEObject Type="Embed" ProgID="Equation.DSMT4" ShapeID="_x0000_i1064" DrawAspect="Content" ObjectID="_1400572982" r:id="rId90"/>
+          <o:OLEObject Type="Embed" ProgID="Equation.DSMT4" ShapeID="_x0000_i1064" DrawAspect="Content" ObjectID="_1400605656" r:id="rId90"/>
         </w:object>
       </w:r>
       <w:r>
@@ -10552,7 +10570,7 @@
           <v:shape id="_x0000_i1065" type="#_x0000_t75" style="width:8.35pt;height:14.25pt" o:ole="">
             <v:imagedata r:id="rId91" o:title=""/>
           </v:shape>
-          <o:OLEObject Type="Embed" ProgID="Equation.DSMT4" ShapeID="_x0000_i1065" DrawAspect="Content" ObjectID="_1400572983" r:id="rId92"/>
+          <o:OLEObject Type="Embed" ProgID="Equation.DSMT4" ShapeID="_x0000_i1065" DrawAspect="Content" ObjectID="_1400605657" r:id="rId92"/>
         </w:object>
       </w:r>
       <w:r>
@@ -10566,7 +10584,7 @@
           <v:shape id="_x0000_i1066" type="#_x0000_t75" style="width:8.35pt;height:18.4pt" o:ole="">
             <v:imagedata r:id="rId93" o:title=""/>
           </v:shape>
-          <o:OLEObject Type="Embed" ProgID="Equation.DSMT4" ShapeID="_x0000_i1066" DrawAspect="Content" ObjectID="_1400572984" r:id="rId94"/>
+          <o:OLEObject Type="Embed" ProgID="Equation.DSMT4" ShapeID="_x0000_i1066" DrawAspect="Content" ObjectID="_1400605658" r:id="rId94"/>
         </w:object>
       </w:r>
       <w:r>
@@ -10580,7 +10598,7 @@
           <v:shape id="_x0000_i1067" type="#_x0000_t75" style="width:12.55pt;height:14.25pt" o:ole="">
             <v:imagedata r:id="rId95" o:title=""/>
           </v:shape>
-          <o:OLEObject Type="Embed" ProgID="Equation.DSMT4" ShapeID="_x0000_i1067" DrawAspect="Content" ObjectID="_1400572985" r:id="rId96"/>
+          <o:OLEObject Type="Embed" ProgID="Equation.DSMT4" ShapeID="_x0000_i1067" DrawAspect="Content" ObjectID="_1400605659" r:id="rId96"/>
         </w:object>
       </w:r>
       <w:r>
@@ -10605,7 +10623,7 @@
           <v:shape id="_x0000_i1068" type="#_x0000_t75" style="width:15.05pt;height:14.25pt" o:ole="">
             <v:imagedata r:id="rId97" o:title=""/>
           </v:shape>
-          <o:OLEObject Type="Embed" ProgID="Equation.DSMT4" ShapeID="_x0000_i1068" DrawAspect="Content" ObjectID="_1400572986" r:id="rId98"/>
+          <o:OLEObject Type="Embed" ProgID="Equation.DSMT4" ShapeID="_x0000_i1068" DrawAspect="Content" ObjectID="_1400605660" r:id="rId98"/>
         </w:object>
       </w:r>
       <w:r>
@@ -10623,7 +10641,7 @@
           <v:shape id="_x0000_i1069" type="#_x0000_t75" style="width:21.75pt;height:15.05pt" o:ole="">
             <v:imagedata r:id="rId99" o:title=""/>
           </v:shape>
-          <o:OLEObject Type="Embed" ProgID="Equation.DSMT4" ShapeID="_x0000_i1069" DrawAspect="Content" ObjectID="_1400572987" r:id="rId100"/>
+          <o:OLEObject Type="Embed" ProgID="Equation.DSMT4" ShapeID="_x0000_i1069" DrawAspect="Content" ObjectID="_1400605661" r:id="rId100"/>
         </w:object>
       </w:r>
       <w:r>
@@ -10644,7 +10662,7 @@
           <v:shape id="_x0000_i1070" type="#_x0000_t75" style="width:10.9pt;height:10.9pt" o:ole="">
             <v:imagedata r:id="rId101" o:title=""/>
           </v:shape>
-          <o:OLEObject Type="Embed" ProgID="Equation.DSMT4" ShapeID="_x0000_i1070" DrawAspect="Content" ObjectID="_1400572988" r:id="rId102"/>
+          <o:OLEObject Type="Embed" ProgID="Equation.DSMT4" ShapeID="_x0000_i1070" DrawAspect="Content" ObjectID="_1400605662" r:id="rId102"/>
         </w:object>
       </w:r>
       <w:r>
@@ -10676,7 +10694,7 @@
           <v:shape id="_x0000_i1071" type="#_x0000_t75" style="width:14.25pt;height:12.55pt" o:ole="">
             <v:imagedata r:id="rId103" o:title=""/>
           </v:shape>
-          <o:OLEObject Type="Embed" ProgID="Equation.DSMT4" ShapeID="_x0000_i1071" DrawAspect="Content" ObjectID="_1400572989" r:id="rId104"/>
+          <o:OLEObject Type="Embed" ProgID="Equation.DSMT4" ShapeID="_x0000_i1071" DrawAspect="Content" ObjectID="_1400605663" r:id="rId104"/>
         </w:object>
       </w:r>
       <w:r>
@@ -10698,7 +10716,7 @@
           <v:shape id="_x0000_i1072" type="#_x0000_t75" style="width:15.05pt;height:14.25pt" o:ole="">
             <v:imagedata r:id="rId105" o:title=""/>
           </v:shape>
-          <o:OLEObject Type="Embed" ProgID="Equation.DSMT4" ShapeID="_x0000_i1072" DrawAspect="Content" ObjectID="_1400572990" r:id="rId106"/>
+          <o:OLEObject Type="Embed" ProgID="Equation.DSMT4" ShapeID="_x0000_i1072" DrawAspect="Content" ObjectID="_1400605664" r:id="rId106"/>
         </w:object>
       </w:r>
       <w:r>
@@ -10717,7 +10735,7 @@
           <v:shape id="_x0000_i1073" type="#_x0000_t75" style="width:65.3pt;height:18.4pt" o:ole="">
             <v:imagedata r:id="rId107" o:title=""/>
           </v:shape>
-          <o:OLEObject Type="Embed" ProgID="Equation.DSMT4" ShapeID="_x0000_i1073" DrawAspect="Content" ObjectID="_1400572991" r:id="rId108"/>
+          <o:OLEObject Type="Embed" ProgID="Equation.DSMT4" ShapeID="_x0000_i1073" DrawAspect="Content" ObjectID="_1400605665" r:id="rId108"/>
         </w:object>
       </w:r>
       <w:r>
@@ -10768,7 +10786,7 @@
           <v:shape id="_x0000_i1074" type="#_x0000_t75" style="width:10.9pt;height:12.55pt" o:ole="">
             <v:imagedata r:id="rId109" o:title=""/>
           </v:shape>
-          <o:OLEObject Type="Embed" ProgID="Equation.DSMT4" ShapeID="_x0000_i1074" DrawAspect="Content" ObjectID="_1400572992" r:id="rId110"/>
+          <o:OLEObject Type="Embed" ProgID="Equation.DSMT4" ShapeID="_x0000_i1074" DrawAspect="Content" ObjectID="_1400605666" r:id="rId110"/>
         </w:object>
       </w:r>
       <w:r>
@@ -10779,7 +10797,7 @@
           <v:shape id="_x0000_i1075" type="#_x0000_t75" style="width:21.75pt;height:15.05pt" o:ole="">
             <v:imagedata r:id="rId111" o:title=""/>
           </v:shape>
-          <o:OLEObject Type="Embed" ProgID="Equation.DSMT4" ShapeID="_x0000_i1075" DrawAspect="Content" ObjectID="_1400572993" r:id="rId112"/>
+          <o:OLEObject Type="Embed" ProgID="Equation.DSMT4" ShapeID="_x0000_i1075" DrawAspect="Content" ObjectID="_1400605667" r:id="rId112"/>
         </w:object>
       </w:r>
       <w:r>
@@ -10790,7 +10808,7 @@
           <v:shape id="_x0000_i1076" type="#_x0000_t75" style="width:47.7pt;height:15.05pt" o:ole="">
             <v:imagedata r:id="rId113" o:title=""/>
           </v:shape>
-          <o:OLEObject Type="Embed" ProgID="Equation.DSMT4" ShapeID="_x0000_i1076" DrawAspect="Content" ObjectID="_1400572994" r:id="rId114"/>
+          <o:OLEObject Type="Embed" ProgID="Equation.DSMT4" ShapeID="_x0000_i1076" DrawAspect="Content" ObjectID="_1400605668" r:id="rId114"/>
         </w:object>
       </w:r>
       <w:r>
@@ -10809,7 +10827,7 @@
           <v:shape id="_x0000_i1077" type="#_x0000_t75" style="width:21.75pt;height:15.05pt" o:ole="">
             <v:imagedata r:id="rId111" o:title=""/>
           </v:shape>
-          <o:OLEObject Type="Embed" ProgID="Equation.DSMT4" ShapeID="_x0000_i1077" DrawAspect="Content" ObjectID="_1400572995" r:id="rId115"/>
+          <o:OLEObject Type="Embed" ProgID="Equation.DSMT4" ShapeID="_x0000_i1077" DrawAspect="Content" ObjectID="_1400605669" r:id="rId115"/>
         </w:object>
       </w:r>
       <w:r>
@@ -10854,7 +10872,7 @@
           <v:shape id="_x0000_i1078" type="#_x0000_t75" style="width:14.25pt;height:12.55pt" o:ole="">
             <v:imagedata r:id="rId116" o:title=""/>
           </v:shape>
-          <o:OLEObject Type="Embed" ProgID="Equation.DSMT4" ShapeID="_x0000_i1078" DrawAspect="Content" ObjectID="_1400572996" r:id="rId117"/>
+          <o:OLEObject Type="Embed" ProgID="Equation.DSMT4" ShapeID="_x0000_i1078" DrawAspect="Content" ObjectID="_1400605670" r:id="rId117"/>
         </w:object>
       </w:r>
       <w:r>
@@ -10879,7 +10897,7 @@
           <v:shape id="_x0000_i1079" type="#_x0000_t75" style="width:65.3pt;height:18.4pt" o:ole="">
             <v:imagedata r:id="rId118" o:title=""/>
           </v:shape>
-          <o:OLEObject Type="Embed" ProgID="Equation.DSMT4" ShapeID="_x0000_i1079" DrawAspect="Content" ObjectID="_1400572997" r:id="rId119"/>
+          <o:OLEObject Type="Embed" ProgID="Equation.DSMT4" ShapeID="_x0000_i1079" DrawAspect="Content" ObjectID="_1400605671" r:id="rId119"/>
         </w:object>
       </w:r>
       <w:r>
@@ -10945,7 +10963,7 @@
           <v:shape id="_x0000_i1080" type="#_x0000_t75" style="width:185pt;height:21.75pt" o:ole="">
             <v:imagedata r:id="rId120" o:title=""/>
           </v:shape>
-          <o:OLEObject Type="Embed" ProgID="Equation.DSMT4" ShapeID="_x0000_i1080" DrawAspect="Content" ObjectID="_1400572998" r:id="rId121"/>
+          <o:OLEObject Type="Embed" ProgID="Equation.DSMT4" ShapeID="_x0000_i1080" DrawAspect="Content" ObjectID="_1400605672" r:id="rId121"/>
         </w:object>
       </w:r>
       <w:r>
@@ -10995,7 +11013,7 @@
           <v:shape id="_x0000_i1081" type="#_x0000_t75" style="width:49.4pt;height:15.05pt" o:ole="">
             <v:imagedata r:id="rId122" o:title=""/>
           </v:shape>
-          <o:OLEObject Type="Embed" ProgID="Equation.DSMT4" ShapeID="_x0000_i1081" DrawAspect="Content" ObjectID="_1400572999" r:id="rId123"/>
+          <o:OLEObject Type="Embed" ProgID="Equation.DSMT4" ShapeID="_x0000_i1081" DrawAspect="Content" ObjectID="_1400605673" r:id="rId123"/>
         </w:object>
       </w:r>
       <w:r>
@@ -11021,7 +11039,7 @@
           <v:shape id="_x0000_i1082" type="#_x0000_t75" style="width:69.5pt;height:21.75pt" o:ole="">
             <v:imagedata r:id="rId124" o:title=""/>
           </v:shape>
-          <o:OLEObject Type="Embed" ProgID="Equation.DSMT4" ShapeID="_x0000_i1082" DrawAspect="Content" ObjectID="_1400573000" r:id="rId125"/>
+          <o:OLEObject Type="Embed" ProgID="Equation.DSMT4" ShapeID="_x0000_i1082" DrawAspect="Content" ObjectID="_1400605674" r:id="rId125"/>
         </w:object>
       </w:r>
       <w:r>
@@ -11072,7 +11090,7 @@
           <v:shape id="_x0000_i1083" type="#_x0000_t75" style="width:14.25pt;height:12.55pt" o:ole="">
             <v:imagedata r:id="rId126" o:title=""/>
           </v:shape>
-          <o:OLEObject Type="Embed" ProgID="Equation.DSMT4" ShapeID="_x0000_i1083" DrawAspect="Content" ObjectID="_1400573001" r:id="rId127"/>
+          <o:OLEObject Type="Embed" ProgID="Equation.DSMT4" ShapeID="_x0000_i1083" DrawAspect="Content" ObjectID="_1400605675" r:id="rId127"/>
         </w:object>
       </w:r>
       <w:r>
@@ -11099,7 +11117,7 @@
           <v:shape id="_x0000_i1084" type="#_x0000_t75" style="width:14.25pt;height:15.05pt" o:ole="">
             <v:imagedata r:id="rId128" o:title=""/>
           </v:shape>
-          <o:OLEObject Type="Embed" ProgID="Equation.DSMT4" ShapeID="_x0000_i1084" DrawAspect="Content" ObjectID="_1400573002" r:id="rId129"/>
+          <o:OLEObject Type="Embed" ProgID="Equation.DSMT4" ShapeID="_x0000_i1084" DrawAspect="Content" ObjectID="_1400605676" r:id="rId129"/>
         </w:object>
       </w:r>
       <w:r>
@@ -11113,7 +11131,7 @@
           <v:shape id="_x0000_i1085" type="#_x0000_t75" style="width:14.25pt;height:12.55pt" o:ole="">
             <v:imagedata r:id="rId130" o:title=""/>
           </v:shape>
-          <o:OLEObject Type="Embed" ProgID="Equation.DSMT4" ShapeID="_x0000_i1085" DrawAspect="Content" ObjectID="_1400573003" r:id="rId131"/>
+          <o:OLEObject Type="Embed" ProgID="Equation.DSMT4" ShapeID="_x0000_i1085" DrawAspect="Content" ObjectID="_1400605677" r:id="rId131"/>
         </w:object>
       </w:r>
       <w:r>
@@ -11127,7 +11145,7 @@
           <v:shape id="_x0000_i1086" type="#_x0000_t75" style="width:14.25pt;height:15.05pt" o:ole="">
             <v:imagedata r:id="rId132" o:title=""/>
           </v:shape>
-          <o:OLEObject Type="Embed" ProgID="Equation.DSMT4" ShapeID="_x0000_i1086" DrawAspect="Content" ObjectID="_1400573004" r:id="rId133"/>
+          <o:OLEObject Type="Embed" ProgID="Equation.DSMT4" ShapeID="_x0000_i1086" DrawAspect="Content" ObjectID="_1400605678" r:id="rId133"/>
         </w:object>
       </w:r>
       <w:r>
@@ -11147,7 +11165,7 @@
           <v:shape id="_x0000_i1087" type="#_x0000_t75" style="width:10.9pt;height:12.55pt" o:ole="">
             <v:imagedata r:id="rId134" o:title=""/>
           </v:shape>
-          <o:OLEObject Type="Embed" ProgID="Equation.DSMT4" ShapeID="_x0000_i1087" DrawAspect="Content" ObjectID="_1400573005" r:id="rId135"/>
+          <o:OLEObject Type="Embed" ProgID="Equation.DSMT4" ShapeID="_x0000_i1087" DrawAspect="Content" ObjectID="_1400605679" r:id="rId135"/>
         </w:object>
       </w:r>
       <w:r>
@@ -11179,7 +11197,7 @@
           <v:shape id="_x0000_i1088" type="#_x0000_t75" style="width:14.25pt;height:12.55pt" o:ole="">
             <v:imagedata r:id="rId126" o:title=""/>
           </v:shape>
-          <o:OLEObject Type="Embed" ProgID="Equation.DSMT4" ShapeID="_x0000_i1088" DrawAspect="Content" ObjectID="_1400573006" r:id="rId136"/>
+          <o:OLEObject Type="Embed" ProgID="Equation.DSMT4" ShapeID="_x0000_i1088" DrawAspect="Content" ObjectID="_1400605680" r:id="rId136"/>
         </w:object>
       </w:r>
       <w:r>
@@ -11204,7 +11222,7 @@
           <v:shape id="_x0000_i1089" type="#_x0000_t75" style="width:14.25pt;height:14.25pt" o:ole="">
             <v:imagedata r:id="rId137" o:title=""/>
           </v:shape>
-          <o:OLEObject Type="Embed" ProgID="Equation.DSMT4" ShapeID="_x0000_i1089" DrawAspect="Content" ObjectID="_1400573007" r:id="rId138"/>
+          <o:OLEObject Type="Embed" ProgID="Equation.DSMT4" ShapeID="_x0000_i1089" DrawAspect="Content" ObjectID="_1400605681" r:id="rId138"/>
         </w:object>
       </w:r>
       <w:r>
@@ -11218,7 +11236,7 @@
           <v:shape id="_x0000_i1090" type="#_x0000_t75" style="width:14.25pt;height:12.55pt" o:ole="">
             <v:imagedata r:id="rId139" o:title=""/>
           </v:shape>
-          <o:OLEObject Type="Embed" ProgID="Equation.DSMT4" ShapeID="_x0000_i1090" DrawAspect="Content" ObjectID="_1400573008" r:id="rId140"/>
+          <o:OLEObject Type="Embed" ProgID="Equation.DSMT4" ShapeID="_x0000_i1090" DrawAspect="Content" ObjectID="_1400605682" r:id="rId140"/>
         </w:object>
       </w:r>
       <w:r>
@@ -11238,7 +11256,7 @@
           <v:shape id="_x0000_i1091" type="#_x0000_t75" style="width:10.9pt;height:12.55pt" o:ole="">
             <v:imagedata r:id="rId141" o:title=""/>
           </v:shape>
-          <o:OLEObject Type="Embed" ProgID="Equation.DSMT4" ShapeID="_x0000_i1091" DrawAspect="Content" ObjectID="_1400573009" r:id="rId142"/>
+          <o:OLEObject Type="Embed" ProgID="Equation.DSMT4" ShapeID="_x0000_i1091" DrawAspect="Content" ObjectID="_1400605683" r:id="rId142"/>
         </w:object>
       </w:r>
       <w:r>
@@ -11252,7 +11270,7 @@
           <v:shape id="_x0000_i1092" type="#_x0000_t75" style="width:14.25pt;height:14.25pt" o:ole="">
             <v:imagedata r:id="rId143" o:title=""/>
           </v:shape>
-          <o:OLEObject Type="Embed" ProgID="Equation.DSMT4" ShapeID="_x0000_i1092" DrawAspect="Content" ObjectID="_1400573010" r:id="rId144"/>
+          <o:OLEObject Type="Embed" ProgID="Equation.DSMT4" ShapeID="_x0000_i1092" DrawAspect="Content" ObjectID="_1400605684" r:id="rId144"/>
         </w:object>
       </w:r>
       <w:r>
@@ -11290,7 +11308,7 @@
           <v:shape id="_x0000_i1093" type="#_x0000_t75" style="width:102.15pt;height:18.4pt" o:ole="">
             <v:imagedata r:id="rId145" o:title=""/>
           </v:shape>
-          <o:OLEObject Type="Embed" ProgID="Equation.DSMT4" ShapeID="_x0000_i1093" DrawAspect="Content" ObjectID="_1400573011" r:id="rId146"/>
+          <o:OLEObject Type="Embed" ProgID="Equation.DSMT4" ShapeID="_x0000_i1093" DrawAspect="Content" ObjectID="_1400605685" r:id="rId146"/>
         </w:object>
       </w:r>
       <w:r>
@@ -11313,7 +11331,7 @@
           <v:shape id="_x0000_i1094" type="#_x0000_t75" style="width:14.25pt;height:14.25pt" o:ole="">
             <v:imagedata r:id="rId137" o:title=""/>
           </v:shape>
-          <o:OLEObject Type="Embed" ProgID="Equation.DSMT4" ShapeID="_x0000_i1094" DrawAspect="Content" ObjectID="_1400573012" r:id="rId147"/>
+          <o:OLEObject Type="Embed" ProgID="Equation.DSMT4" ShapeID="_x0000_i1094" DrawAspect="Content" ObjectID="_1400605686" r:id="rId147"/>
         </w:object>
       </w:r>
       <w:r>
@@ -11327,7 +11345,7 @@
           <v:shape id="_x0000_i1095" type="#_x0000_t75" style="width:72.85pt;height:15.05pt" o:ole="">
             <v:imagedata r:id="rId148" o:title=""/>
           </v:shape>
-          <o:OLEObject Type="Embed" ProgID="Equation.DSMT4" ShapeID="_x0000_i1095" DrawAspect="Content" ObjectID="_1400573013" r:id="rId149"/>
+          <o:OLEObject Type="Embed" ProgID="Equation.DSMT4" ShapeID="_x0000_i1095" DrawAspect="Content" ObjectID="_1400605687" r:id="rId149"/>
         </w:object>
       </w:r>
       <w:r>
@@ -11341,7 +11359,7 @@
           <v:shape id="_x0000_i1096" type="#_x0000_t75" style="width:60.3pt;height:18.4pt" o:ole="">
             <v:imagedata r:id="rId150" o:title=""/>
           </v:shape>
-          <o:OLEObject Type="Embed" ProgID="Equation.DSMT4" ShapeID="_x0000_i1096" DrawAspect="Content" ObjectID="_1400573014" r:id="rId151"/>
+          <o:OLEObject Type="Embed" ProgID="Equation.DSMT4" ShapeID="_x0000_i1096" DrawAspect="Content" ObjectID="_1400605688" r:id="rId151"/>
         </w:object>
       </w:r>
       <w:r>
@@ -11381,7 +11399,7 @@
           <v:shape id="_x0000_i1097" type="#_x0000_t75" style="width:228.55pt;height:41pt" o:ole="">
             <v:imagedata r:id="rId152" o:title=""/>
           </v:shape>
-          <o:OLEObject Type="Embed" ProgID="Equation.DSMT4" ShapeID="_x0000_i1097" DrawAspect="Content" ObjectID="_1400573015" r:id="rId153"/>
+          <o:OLEObject Type="Embed" ProgID="Equation.DSMT4" ShapeID="_x0000_i1097" DrawAspect="Content" ObjectID="_1400605689" r:id="rId153"/>
         </w:object>
       </w:r>
       <w:r>
@@ -11404,7 +11422,7 @@
           <v:shape id="_x0000_i1098" type="#_x0000_t75" style="width:10.9pt;height:12.55pt" o:ole="">
             <v:imagedata r:id="rId154" o:title=""/>
           </v:shape>
-          <o:OLEObject Type="Embed" ProgID="Equation.DSMT4" ShapeID="_x0000_i1098" DrawAspect="Content" ObjectID="_1400573016" r:id="rId155"/>
+          <o:OLEObject Type="Embed" ProgID="Equation.DSMT4" ShapeID="_x0000_i1098" DrawAspect="Content" ObjectID="_1400605690" r:id="rId155"/>
         </w:object>
       </w:r>
       <w:r>
@@ -11424,7 +11442,7 @@
           <v:shape id="_x0000_i1099" type="#_x0000_t75" style="width:74.5pt;height:38.5pt" o:ole="">
             <v:imagedata r:id="rId156" o:title=""/>
           </v:shape>
-          <o:OLEObject Type="Embed" ProgID="Equation.DSMT4" ShapeID="_x0000_i1099" DrawAspect="Content" ObjectID="_1400573017" r:id="rId157"/>
+          <o:OLEObject Type="Embed" ProgID="Equation.DSMT4" ShapeID="_x0000_i1099" DrawAspect="Content" ObjectID="_1400605691" r:id="rId157"/>
         </w:object>
       </w:r>
       <w:r>
@@ -11438,7 +11456,7 @@
           <v:shape id="_x0000_i1100" type="#_x0000_t75" style="width:60.3pt;height:18.4pt" o:ole="">
             <v:imagedata r:id="rId158" o:title=""/>
           </v:shape>
-          <o:OLEObject Type="Embed" ProgID="Equation.DSMT4" ShapeID="_x0000_i1100" DrawAspect="Content" ObjectID="_1400573018" r:id="rId159"/>
+          <o:OLEObject Type="Embed" ProgID="Equation.DSMT4" ShapeID="_x0000_i1100" DrawAspect="Content" ObjectID="_1400605692" r:id="rId159"/>
         </w:object>
       </w:r>
       <w:r>
@@ -11463,7 +11481,7 @@
           <v:shape id="_x0000_i1101" type="#_x0000_t75" style="width:171.65pt;height:36.85pt" o:ole="">
             <v:imagedata r:id="rId160" o:title=""/>
           </v:shape>
-          <o:OLEObject Type="Embed" ProgID="Equation.DSMT4" ShapeID="_x0000_i1101" DrawAspect="Content" ObjectID="_1400573019" r:id="rId161"/>
+          <o:OLEObject Type="Embed" ProgID="Equation.DSMT4" ShapeID="_x0000_i1101" DrawAspect="Content" ObjectID="_1400605693" r:id="rId161"/>
         </w:object>
       </w:r>
       <w:r>
@@ -11549,7 +11567,7 @@
           <v:shape id="_x0000_i1102" type="#_x0000_t75" style="width:14.25pt;height:12.55pt" o:ole="">
             <v:imagedata r:id="rId162" o:title=""/>
           </v:shape>
-          <o:OLEObject Type="Embed" ProgID="Equation.DSMT4" ShapeID="_x0000_i1102" DrawAspect="Content" ObjectID="_1400573020" r:id="rId163"/>
+          <o:OLEObject Type="Embed" ProgID="Equation.DSMT4" ShapeID="_x0000_i1102" DrawAspect="Content" ObjectID="_1400605694" r:id="rId163"/>
         </w:object>
       </w:r>
       <w:r>
@@ -11569,7 +11587,7 @@
           <v:shape id="_x0000_i1103" type="#_x0000_t75" style="width:10.9pt;height:12.55pt" o:ole="">
             <v:imagedata r:id="rId164" o:title=""/>
           </v:shape>
-          <o:OLEObject Type="Embed" ProgID="Equation.DSMT4" ShapeID="_x0000_i1103" DrawAspect="Content" ObjectID="_1400573021" r:id="rId165"/>
+          <o:OLEObject Type="Embed" ProgID="Equation.DSMT4" ShapeID="_x0000_i1103" DrawAspect="Content" ObjectID="_1400605695" r:id="rId165"/>
         </w:object>
       </w:r>
       <w:r>
@@ -11602,7 +11620,7 @@
           <v:shape id="_x0000_i1104" type="#_x0000_t75" style="width:14.25pt;height:15.05pt" o:ole="">
             <v:imagedata r:id="rId166" o:title=""/>
           </v:shape>
-          <o:OLEObject Type="Embed" ProgID="Equation.DSMT4" ShapeID="_x0000_i1104" DrawAspect="Content" ObjectID="_1400573022" r:id="rId167"/>
+          <o:OLEObject Type="Embed" ProgID="Equation.DSMT4" ShapeID="_x0000_i1104" DrawAspect="Content" ObjectID="_1400605696" r:id="rId167"/>
         </w:object>
       </w:r>
       <w:r>
@@ -11616,7 +11634,7 @@
           <v:shape id="_x0000_i1105" type="#_x0000_t75" style="width:14.25pt;height:15.05pt" o:ole="">
             <v:imagedata r:id="rId168" o:title=""/>
           </v:shape>
-          <o:OLEObject Type="Embed" ProgID="Equation.DSMT4" ShapeID="_x0000_i1105" DrawAspect="Content" ObjectID="_1400573023" r:id="rId169"/>
+          <o:OLEObject Type="Embed" ProgID="Equation.DSMT4" ShapeID="_x0000_i1105" DrawAspect="Content" ObjectID="_1400605697" r:id="rId169"/>
         </w:object>
       </w:r>
       <w:r>
@@ -11638,7 +11656,7 @@
           <v:shape id="_x0000_i1106" type="#_x0000_t75" style="width:14.25pt;height:12.55pt" o:ole="">
             <v:imagedata r:id="rId170" o:title=""/>
           </v:shape>
-          <o:OLEObject Type="Embed" ProgID="Equation.DSMT4" ShapeID="_x0000_i1106" DrawAspect="Content" ObjectID="_1400573024" r:id="rId171"/>
+          <o:OLEObject Type="Embed" ProgID="Equation.DSMT4" ShapeID="_x0000_i1106" DrawAspect="Content" ObjectID="_1400605698" r:id="rId171"/>
         </w:object>
       </w:r>
       <w:r>
@@ -11695,7 +11713,7 @@
           <v:shape id="_x0000_i1107" type="#_x0000_t75" style="width:14.25pt;height:14.25pt" o:ole="">
             <v:imagedata r:id="rId172" o:title=""/>
           </v:shape>
-          <o:OLEObject Type="Embed" ProgID="Equation.DSMT4" ShapeID="_x0000_i1107" DrawAspect="Content" ObjectID="_1400573025" r:id="rId173"/>
+          <o:OLEObject Type="Embed" ProgID="Equation.DSMT4" ShapeID="_x0000_i1107" DrawAspect="Content" ObjectID="_1400605699" r:id="rId173"/>
         </w:object>
       </w:r>
       <w:r>
@@ -11726,7 +11744,7 @@
           <v:shape id="_x0000_i1108" type="#_x0000_t75" style="width:14.25pt;height:14.25pt" o:ole="">
             <v:imagedata r:id="rId174" o:title=""/>
           </v:shape>
-          <o:OLEObject Type="Embed" ProgID="Equation.DSMT4" ShapeID="_x0000_i1108" DrawAspect="Content" ObjectID="_1400573026" r:id="rId175"/>
+          <o:OLEObject Type="Embed" ProgID="Equation.DSMT4" ShapeID="_x0000_i1108" DrawAspect="Content" ObjectID="_1400605700" r:id="rId175"/>
         </w:object>
       </w:r>
       <w:r>
@@ -11744,7 +11762,7 @@
           <v:shape id="_x0000_i1109" type="#_x0000_t75" style="width:14.25pt;height:14.25pt" o:ole="">
             <v:imagedata r:id="rId176" o:title=""/>
           </v:shape>
-          <o:OLEObject Type="Embed" ProgID="Equation.DSMT4" ShapeID="_x0000_i1109" DrawAspect="Content" ObjectID="_1400573027" r:id="rId177"/>
+          <o:OLEObject Type="Embed" ProgID="Equation.DSMT4" ShapeID="_x0000_i1109" DrawAspect="Content" ObjectID="_1400605701" r:id="rId177"/>
         </w:object>
       </w:r>
       <w:r>
@@ -11758,7 +11776,7 @@
           <v:shape id="_x0000_i1110" type="#_x0000_t75" style="width:12.55pt;height:14.25pt" o:ole="">
             <v:imagedata r:id="rId178" o:title=""/>
           </v:shape>
-          <o:OLEObject Type="Embed" ProgID="Equation.DSMT4" ShapeID="_x0000_i1110" DrawAspect="Content" ObjectID="_1400573028" r:id="rId179"/>
+          <o:OLEObject Type="Embed" ProgID="Equation.DSMT4" ShapeID="_x0000_i1110" DrawAspect="Content" ObjectID="_1400605702" r:id="rId179"/>
         </w:object>
       </w:r>
       <w:r>
@@ -11772,7 +11790,7 @@
           <v:shape id="_x0000_i1111" type="#_x0000_t75" style="width:14.25pt;height:14.25pt" o:ole="">
             <v:imagedata r:id="rId180" o:title=""/>
           </v:shape>
-          <o:OLEObject Type="Embed" ProgID="Equation.DSMT4" ShapeID="_x0000_i1111" DrawAspect="Content" ObjectID="_1400573029" r:id="rId181"/>
+          <o:OLEObject Type="Embed" ProgID="Equation.DSMT4" ShapeID="_x0000_i1111" DrawAspect="Content" ObjectID="_1400605703" r:id="rId181"/>
         </w:object>
       </w:r>
       <w:r>
@@ -11800,7 +11818,7 @@
           <v:shape id="_x0000_i1112" type="#_x0000_t75" style="width:94.6pt;height:14.25pt" o:ole="">
             <v:imagedata r:id="rId182" o:title=""/>
           </v:shape>
-          <o:OLEObject Type="Embed" ProgID="Equation.DSMT4" ShapeID="_x0000_i1112" DrawAspect="Content" ObjectID="_1400573030" r:id="rId183"/>
+          <o:OLEObject Type="Embed" ProgID="Equation.DSMT4" ShapeID="_x0000_i1112" DrawAspect="Content" ObjectID="_1400605704" r:id="rId183"/>
         </w:object>
       </w:r>
       <w:r>
@@ -11880,7 +11898,7 @@
           <v:shape id="_x0000_i1113" type="#_x0000_t75" style="width:129.75pt;height:18.4pt" o:ole="">
             <v:imagedata r:id="rId184" o:title=""/>
           </v:shape>
-          <o:OLEObject Type="Embed" ProgID="Equation.DSMT4" ShapeID="_x0000_i1113" DrawAspect="Content" ObjectID="_1400573031" r:id="rId185"/>
+          <o:OLEObject Type="Embed" ProgID="Equation.DSMT4" ShapeID="_x0000_i1113" DrawAspect="Content" ObjectID="_1400605705" r:id="rId185"/>
         </w:object>
       </w:r>
       <w:r>
@@ -11900,7 +11918,7 @@
           <w:color w:val="auto"/>
         </w:rPr>
       </w:pPr>
-      <w:bookmarkStart w:id="7" w:name="_Toc326667352"/>
+      <w:bookmarkStart w:id="7" w:name="_Toc326863627"/>
       <w:r>
         <w:rPr>
           <w:color w:val="auto"/>
@@ -11949,7 +11967,7 @@
           <v:shape id="_x0000_i1114" type="#_x0000_t75" style="width:9.2pt;height:10.9pt" o:ole="">
             <v:imagedata r:id="rId186" o:title=""/>
           </v:shape>
-          <o:OLEObject Type="Embed" ProgID="Equation.DSMT4" ShapeID="_x0000_i1114" DrawAspect="Content" ObjectID="_1400573032" r:id="rId187"/>
+          <o:OLEObject Type="Embed" ProgID="Equation.DSMT4" ShapeID="_x0000_i1114" DrawAspect="Content" ObjectID="_1400605706" r:id="rId187"/>
         </w:object>
       </w:r>
       <w:r>
@@ -11963,7 +11981,7 @@
           <v:shape id="_x0000_i1115" type="#_x0000_t75" style="width:15.05pt;height:15.05pt" o:ole="">
             <v:imagedata r:id="rId188" o:title=""/>
           </v:shape>
-          <o:OLEObject Type="Embed" ProgID="Equation.DSMT4" ShapeID="_x0000_i1115" DrawAspect="Content" ObjectID="_1400573033" r:id="rId189"/>
+          <o:OLEObject Type="Embed" ProgID="Equation.DSMT4" ShapeID="_x0000_i1115" DrawAspect="Content" ObjectID="_1400605707" r:id="rId189"/>
         </w:object>
       </w:r>
       <w:r>
@@ -11982,7 +12000,7 @@
           <v:shape id="_x0000_i1116" type="#_x0000_t75" style="width:130.6pt;height:18.4pt" o:ole="">
             <v:imagedata r:id="rId190" o:title=""/>
           </v:shape>
-          <o:OLEObject Type="Embed" ProgID="Equation.DSMT4" ShapeID="_x0000_i1116" DrawAspect="Content" ObjectID="_1400573034" r:id="rId191"/>
+          <o:OLEObject Type="Embed" ProgID="Equation.DSMT4" ShapeID="_x0000_i1116" DrawAspect="Content" ObjectID="_1400605708" r:id="rId191"/>
         </w:object>
       </w:r>
       <w:r>
@@ -12041,7 +12059,7 @@
           <v:shape id="_x0000_i1117" type="#_x0000_t75" style="width:38.5pt;height:18.4pt" o:ole="">
             <v:imagedata r:id="rId192" o:title=""/>
           </v:shape>
-          <o:OLEObject Type="Embed" ProgID="Equation.DSMT4" ShapeID="_x0000_i1117" DrawAspect="Content" ObjectID="_1400573035" r:id="rId193"/>
+          <o:OLEObject Type="Embed" ProgID="Equation.DSMT4" ShapeID="_x0000_i1117" DrawAspect="Content" ObjectID="_1400605709" r:id="rId193"/>
         </w:object>
       </w:r>
       <w:r>
@@ -12141,7 +12159,7 @@
           <v:shape id="_x0000_i1118" type="#_x0000_t75" style="width:10.9pt;height:15.05pt" o:ole="">
             <v:imagedata r:id="rId194" o:title=""/>
           </v:shape>
-          <o:OLEObject Type="Embed" ProgID="Equation.DSMT4" ShapeID="_x0000_i1118" DrawAspect="Content" ObjectID="_1400573036" r:id="rId195"/>
+          <o:OLEObject Type="Embed" ProgID="Equation.DSMT4" ShapeID="_x0000_i1118" DrawAspect="Content" ObjectID="_1400605710" r:id="rId195"/>
         </w:object>
       </w:r>
       <w:r>
@@ -12175,7 +12193,7 @@
           <v:shape id="_x0000_i1119" type="#_x0000_t75" style="width:168.3pt;height:18.4pt" o:ole="">
             <v:imagedata r:id="rId196" o:title=""/>
           </v:shape>
-          <o:OLEObject Type="Embed" ProgID="Equation.DSMT4" ShapeID="_x0000_i1119" DrawAspect="Content" ObjectID="_1400573037" r:id="rId197"/>
+          <o:OLEObject Type="Embed" ProgID="Equation.DSMT4" ShapeID="_x0000_i1119" DrawAspect="Content" ObjectID="_1400605711" r:id="rId197"/>
         </w:object>
       </w:r>
       <w:r>
@@ -12420,7 +12438,7 @@
           <w:color w:val="auto"/>
         </w:rPr>
       </w:pPr>
-      <w:bookmarkStart w:id="8" w:name="_Toc326667353"/>
+      <w:bookmarkStart w:id="8" w:name="_Toc326863628"/>
       <w:r>
         <w:rPr>
           <w:color w:val="auto"/>
@@ -12465,7 +12483,7 @@
           <v:shape id="_x0000_i1120" type="#_x0000_t75" style="width:62.8pt;height:36.85pt" o:ole="">
             <v:imagedata r:id="rId199" o:title=""/>
           </v:shape>
-          <o:OLEObject Type="Embed" ProgID="Equation.DSMT4" ShapeID="_x0000_i1120" DrawAspect="Content" ObjectID="_1400573038" r:id="rId200"/>
+          <o:OLEObject Type="Embed" ProgID="Equation.DSMT4" ShapeID="_x0000_i1120" DrawAspect="Content" ObjectID="_1400605712" r:id="rId200"/>
         </w:object>
       </w:r>
       <w:r>
@@ -12577,7 +12595,7 @@
           <v:shape id="_x0000_i1121" type="#_x0000_t75" style="width:190.05pt;height:21.75pt" o:ole="">
             <v:imagedata r:id="rId201" o:title=""/>
           </v:shape>
-          <o:OLEObject Type="Embed" ProgID="Equation.DSMT4" ShapeID="_x0000_i1121" DrawAspect="Content" ObjectID="_1400573039" r:id="rId202"/>
+          <o:OLEObject Type="Embed" ProgID="Equation.DSMT4" ShapeID="_x0000_i1121" DrawAspect="Content" ObjectID="_1400605713" r:id="rId202"/>
         </w:object>
       </w:r>
       <w:r>
@@ -12600,7 +12618,7 @@
           <v:shape id="_x0000_i1122" type="#_x0000_t75" style="width:18.4pt;height:18.4pt" o:ole="">
             <v:imagedata r:id="rId203" o:title=""/>
           </v:shape>
-          <o:OLEObject Type="Embed" ProgID="Equation.DSMT4" ShapeID="_x0000_i1122" DrawAspect="Content" ObjectID="_1400573040" r:id="rId204"/>
+          <o:OLEObject Type="Embed" ProgID="Equation.DSMT4" ShapeID="_x0000_i1122" DrawAspect="Content" ObjectID="_1400605714" r:id="rId204"/>
         </w:object>
       </w:r>
       <w:r>
@@ -12632,7 +12650,7 @@
           <v:shape id="_x0000_i1123" type="#_x0000_t75" style="width:15.9pt;height:15.05pt" o:ole="">
             <v:imagedata r:id="rId205" o:title=""/>
           </v:shape>
-          <o:OLEObject Type="Embed" ProgID="Equation.DSMT4" ShapeID="_x0000_i1123" DrawAspect="Content" ObjectID="_1400573041" r:id="rId206"/>
+          <o:OLEObject Type="Embed" ProgID="Equation.DSMT4" ShapeID="_x0000_i1123" DrawAspect="Content" ObjectID="_1400605715" r:id="rId206"/>
         </w:object>
       </w:r>
       <w:r>
@@ -12646,7 +12664,7 @@
           <v:shape id="_x0000_i1124" type="#_x0000_t75" style="width:10.9pt;height:12.55pt" o:ole="">
             <v:imagedata r:id="rId207" o:title=""/>
           </v:shape>
-          <o:OLEObject Type="Embed" ProgID="Equation.DSMT4" ShapeID="_x0000_i1124" DrawAspect="Content" ObjectID="_1400573042" r:id="rId208"/>
+          <o:OLEObject Type="Embed" ProgID="Equation.DSMT4" ShapeID="_x0000_i1124" DrawAspect="Content" ObjectID="_1400605716" r:id="rId208"/>
         </w:object>
       </w:r>
       <w:r>
@@ -12724,7 +12742,7 @@
           <v:shape id="_x0000_i1125" type="#_x0000_t75" style="width:179.15pt;height:24.3pt" o:ole="">
             <v:imagedata r:id="rId209" o:title=""/>
           </v:shape>
-          <o:OLEObject Type="Embed" ProgID="Equation.DSMT4" ShapeID="_x0000_i1125" DrawAspect="Content" ObjectID="_1400573043" r:id="rId210"/>
+          <o:OLEObject Type="Embed" ProgID="Equation.DSMT4" ShapeID="_x0000_i1125" DrawAspect="Content" ObjectID="_1400605717" r:id="rId210"/>
         </w:object>
       </w:r>
       <w:r>
@@ -12804,7 +12822,7 @@
           <v:shape id="_x0000_i1126" type="#_x0000_t75" style="width:8.35pt;height:14.25pt" o:ole="">
             <v:imagedata r:id="rId211" o:title=""/>
           </v:shape>
-          <o:OLEObject Type="Embed" ProgID="Equation.DSMT4" ShapeID="_x0000_i1126" DrawAspect="Content" ObjectID="_1400573044" r:id="rId212"/>
+          <o:OLEObject Type="Embed" ProgID="Equation.DSMT4" ShapeID="_x0000_i1126" DrawAspect="Content" ObjectID="_1400605718" r:id="rId212"/>
         </w:object>
       </w:r>
       <w:r>
@@ -12840,7 +12858,7 @@
           <w:color w:val="auto"/>
         </w:rPr>
       </w:pPr>
-      <w:bookmarkStart w:id="9" w:name="_Toc326667354"/>
+      <w:bookmarkStart w:id="9" w:name="_Toc326863629"/>
       <w:r>
         <w:rPr>
           <w:color w:val="auto"/>
@@ -12911,7 +12929,7 @@
           <v:shape id="_x0000_i1127" type="#_x0000_t75" style="width:41.85pt;height:15.05pt" o:ole="">
             <v:imagedata r:id="rId213" o:title=""/>
           </v:shape>
-          <o:OLEObject Type="Embed" ProgID="Equation.DSMT4" ShapeID="_x0000_i1127" DrawAspect="Content" ObjectID="_1400573045" r:id="rId214"/>
+          <o:OLEObject Type="Embed" ProgID="Equation.DSMT4" ShapeID="_x0000_i1127" DrawAspect="Content" ObjectID="_1400605719" r:id="rId214"/>
         </w:object>
       </w:r>
       <w:r>
@@ -12925,7 +12943,7 @@
           <v:shape id="_x0000_i1128" type="#_x0000_t75" style="width:10.9pt;height:10.9pt" o:ole="">
             <v:imagedata r:id="rId215" o:title=""/>
           </v:shape>
-          <o:OLEObject Type="Embed" ProgID="Equation.DSMT4" ShapeID="_x0000_i1128" DrawAspect="Content" ObjectID="_1400573046" r:id="rId216"/>
+          <o:OLEObject Type="Embed" ProgID="Equation.DSMT4" ShapeID="_x0000_i1128" DrawAspect="Content" ObjectID="_1400605720" r:id="rId216"/>
         </w:object>
       </w:r>
       <w:r>
@@ -12945,7 +12963,7 @@
           <v:shape id="_x0000_i1129" type="#_x0000_t75" style="width:13.4pt;height:15.05pt" o:ole="">
             <v:imagedata r:id="rId217" o:title=""/>
           </v:shape>
-          <o:OLEObject Type="Embed" ProgID="Equation.DSMT4" ShapeID="_x0000_i1129" DrawAspect="Content" ObjectID="_1400573047" r:id="rId218"/>
+          <o:OLEObject Type="Embed" ProgID="Equation.DSMT4" ShapeID="_x0000_i1129" DrawAspect="Content" ObjectID="_1400605721" r:id="rId218"/>
         </w:object>
       </w:r>
       <w:r>
@@ -12959,7 +12977,7 @@
           <v:shape id="_x0000_i1130" type="#_x0000_t75" style="width:10.9pt;height:12.55pt" o:ole="">
             <v:imagedata r:id="rId219" o:title=""/>
           </v:shape>
-          <o:OLEObject Type="Embed" ProgID="Equation.DSMT4" ShapeID="_x0000_i1130" DrawAspect="Content" ObjectID="_1400573048" r:id="rId220"/>
+          <o:OLEObject Type="Embed" ProgID="Equation.DSMT4" ShapeID="_x0000_i1130" DrawAspect="Content" ObjectID="_1400605722" r:id="rId220"/>
         </w:object>
       </w:r>
       <w:r>
@@ -12973,7 +12991,7 @@
           <v:shape id="_x0000_i1131" type="#_x0000_t75" style="width:10.9pt;height:15.05pt" o:ole="">
             <v:imagedata r:id="rId221" o:title=""/>
           </v:shape>
-          <o:OLEObject Type="Embed" ProgID="Equation.DSMT4" ShapeID="_x0000_i1131" DrawAspect="Content" ObjectID="_1400573049" r:id="rId222"/>
+          <o:OLEObject Type="Embed" ProgID="Equation.DSMT4" ShapeID="_x0000_i1131" DrawAspect="Content" ObjectID="_1400605723" r:id="rId222"/>
         </w:object>
       </w:r>
       <w:r>
@@ -12987,7 +13005,7 @@
           <v:shape id="_x0000_i1132" type="#_x0000_t75" style="width:14.25pt;height:14.25pt" o:ole="">
             <v:imagedata r:id="rId223" o:title=""/>
           </v:shape>
-          <o:OLEObject Type="Embed" ProgID="Equation.DSMT4" ShapeID="_x0000_i1132" DrawAspect="Content" ObjectID="_1400573050" r:id="rId224"/>
+          <o:OLEObject Type="Embed" ProgID="Equation.DSMT4" ShapeID="_x0000_i1132" DrawAspect="Content" ObjectID="_1400605724" r:id="rId224"/>
         </w:object>
       </w:r>
       <w:r>
@@ -13001,7 +13019,7 @@
           <v:shape id="_x0000_i1133" type="#_x0000_t75" style="width:14.25pt;height:14.25pt" o:ole="">
             <v:imagedata r:id="rId223" o:title=""/>
           </v:shape>
-          <o:OLEObject Type="Embed" ProgID="Equation.DSMT4" ShapeID="_x0000_i1133" DrawAspect="Content" ObjectID="_1400573051" r:id="rId225"/>
+          <o:OLEObject Type="Embed" ProgID="Equation.DSMT4" ShapeID="_x0000_i1133" DrawAspect="Content" ObjectID="_1400605725" r:id="rId225"/>
         </w:object>
       </w:r>
       <w:r>
@@ -13015,7 +13033,7 @@
           <v:shape id="_x0000_i1134" type="#_x0000_t75" style="width:21.75pt;height:16.75pt" o:ole="">
             <v:imagedata r:id="rId226" o:title=""/>
           </v:shape>
-          <o:OLEObject Type="Embed" ProgID="Equation.DSMT4" ShapeID="_x0000_i1134" DrawAspect="Content" ObjectID="_1400573052" r:id="rId227"/>
+          <o:OLEObject Type="Embed" ProgID="Equation.DSMT4" ShapeID="_x0000_i1134" DrawAspect="Content" ObjectID="_1400605726" r:id="rId227"/>
         </w:object>
       </w:r>
       <w:r>
@@ -13029,7 +13047,7 @@
           <v:shape id="_x0000_i1135" type="#_x0000_t75" style="width:10.9pt;height:15.05pt" o:ole="">
             <v:imagedata r:id="rId228" o:title=""/>
           </v:shape>
-          <o:OLEObject Type="Embed" ProgID="Equation.DSMT4" ShapeID="_x0000_i1135" DrawAspect="Content" ObjectID="_1400573053" r:id="rId229"/>
+          <o:OLEObject Type="Embed" ProgID="Equation.DSMT4" ShapeID="_x0000_i1135" DrawAspect="Content" ObjectID="_1400605727" r:id="rId229"/>
         </w:object>
       </w:r>
       <w:r>
@@ -13043,7 +13061,7 @@
           <v:shape id="_x0000_i1136" type="#_x0000_t75" style="width:21.75pt;height:16.75pt" o:ole="">
             <v:imagedata r:id="rId230" o:title=""/>
           </v:shape>
-          <o:OLEObject Type="Embed" ProgID="Equation.DSMT4" ShapeID="_x0000_i1136" DrawAspect="Content" ObjectID="_1400573054" r:id="rId231"/>
+          <o:OLEObject Type="Embed" ProgID="Equation.DSMT4" ShapeID="_x0000_i1136" DrawAspect="Content" ObjectID="_1400605728" r:id="rId231"/>
         </w:object>
       </w:r>
       <w:r>
@@ -13124,7 +13142,7 @@
           <v:shape id="_x0000_i1137" type="#_x0000_t75" style="width:344.1pt;height:40.2pt" o:ole="">
             <v:imagedata r:id="rId232" o:title=""/>
           </v:shape>
-          <o:OLEObject Type="Embed" ProgID="Equation.DSMT4" ShapeID="_x0000_i1137" DrawAspect="Content" ObjectID="_1400573055" r:id="rId233"/>
+          <o:OLEObject Type="Embed" ProgID="Equation.DSMT4" ShapeID="_x0000_i1137" DrawAspect="Content" ObjectID="_1400605729" r:id="rId233"/>
         </w:object>
       </w:r>
       <w:r>
@@ -13176,7 +13194,7 @@
           <v:shape id="_x0000_i1138" type="#_x0000_t75" style="width:13.4pt;height:12.55pt" o:ole="">
             <v:imagedata r:id="rId234" o:title=""/>
           </v:shape>
-          <o:OLEObject Type="Embed" ProgID="Equation.DSMT4" ShapeID="_x0000_i1138" DrawAspect="Content" ObjectID="_1400573056" r:id="rId235"/>
+          <o:OLEObject Type="Embed" ProgID="Equation.DSMT4" ShapeID="_x0000_i1138" DrawAspect="Content" ObjectID="_1400605730" r:id="rId235"/>
         </w:object>
       </w:r>
       <w:r>
@@ -13190,7 +13208,7 @@
           <v:shape id="_x0000_i1139" type="#_x0000_t75" style="width:13.4pt;height:16.75pt" o:ole="">
             <v:imagedata r:id="rId236" o:title=""/>
           </v:shape>
-          <o:OLEObject Type="Embed" ProgID="Equation.DSMT4" ShapeID="_x0000_i1139" DrawAspect="Content" ObjectID="_1400573057" r:id="rId237"/>
+          <o:OLEObject Type="Embed" ProgID="Equation.DSMT4" ShapeID="_x0000_i1139" DrawAspect="Content" ObjectID="_1400605731" r:id="rId237"/>
         </w:object>
       </w:r>
       <w:r>
@@ -13207,7 +13225,7 @@
           <v:shape id="_x0000_i1140" type="#_x0000_t75" style="width:10.9pt;height:12.55pt" o:ole="">
             <v:imagedata r:id="rId238" o:title=""/>
           </v:shape>
-          <o:OLEObject Type="Embed" ProgID="Equation.DSMT4" ShapeID="_x0000_i1140" DrawAspect="Content" ObjectID="_1400573058" r:id="rId239"/>
+          <o:OLEObject Type="Embed" ProgID="Equation.DSMT4" ShapeID="_x0000_i1140" DrawAspect="Content" ObjectID="_1400605732" r:id="rId239"/>
         </w:object>
       </w:r>
       <w:r>
@@ -13221,7 +13239,7 @@
           <v:shape id="_x0000_i1141" type="#_x0000_t75" style="width:9.2pt;height:15.05pt" o:ole="">
             <v:imagedata r:id="rId240" o:title=""/>
           </v:shape>
-          <o:OLEObject Type="Embed" ProgID="Equation.DSMT4" ShapeID="_x0000_i1141" DrawAspect="Content" ObjectID="_1400573059" r:id="rId241"/>
+          <o:OLEObject Type="Embed" ProgID="Equation.DSMT4" ShapeID="_x0000_i1141" DrawAspect="Content" ObjectID="_1400605733" r:id="rId241"/>
         </w:object>
       </w:r>
       <w:r>
@@ -13235,7 +13253,7 @@
           <v:shape id="_x0000_i1142" type="#_x0000_t75" style="width:13.4pt;height:12.55pt" o:ole="">
             <v:imagedata r:id="rId242" o:title=""/>
           </v:shape>
-          <o:OLEObject Type="Embed" ProgID="Equation.DSMT4" ShapeID="_x0000_i1142" DrawAspect="Content" ObjectID="_1400573060" r:id="rId243"/>
+          <o:OLEObject Type="Embed" ProgID="Equation.DSMT4" ShapeID="_x0000_i1142" DrawAspect="Content" ObjectID="_1400605734" r:id="rId243"/>
         </w:object>
       </w:r>
       <w:r>
@@ -13249,7 +13267,7 @@
           <v:shape id="_x0000_i1143" type="#_x0000_t75" style="width:13.4pt;height:16.75pt" o:ole="">
             <v:imagedata r:id="rId244" o:title=""/>
           </v:shape>
-          <o:OLEObject Type="Embed" ProgID="Equation.DSMT4" ShapeID="_x0000_i1143" DrawAspect="Content" ObjectID="_1400573061" r:id="rId245"/>
+          <o:OLEObject Type="Embed" ProgID="Equation.DSMT4" ShapeID="_x0000_i1143" DrawAspect="Content" ObjectID="_1400605735" r:id="rId245"/>
         </w:object>
       </w:r>
       <w:r>
@@ -13263,7 +13281,7 @@
           <v:shape id="_x0000_i1144" type="#_x0000_t75" style="width:10.9pt;height:12.55pt" o:ole="">
             <v:imagedata r:id="rId246" o:title=""/>
           </v:shape>
-          <o:OLEObject Type="Embed" ProgID="Equation.DSMT4" ShapeID="_x0000_i1144" DrawAspect="Content" ObjectID="_1400573062" r:id="rId247"/>
+          <o:OLEObject Type="Embed" ProgID="Equation.DSMT4" ShapeID="_x0000_i1144" DrawAspect="Content" ObjectID="_1400605736" r:id="rId247"/>
         </w:object>
       </w:r>
       <w:r>
@@ -13277,7 +13295,7 @@
           <v:shape id="_x0000_i1145" type="#_x0000_t75" style="width:13.4pt;height:15.05pt" o:ole="">
             <v:imagedata r:id="rId248" o:title=""/>
           </v:shape>
-          <o:OLEObject Type="Embed" ProgID="Equation.DSMT4" ShapeID="_x0000_i1145" DrawAspect="Content" ObjectID="_1400573063" r:id="rId249"/>
+          <o:OLEObject Type="Embed" ProgID="Equation.DSMT4" ShapeID="_x0000_i1145" DrawAspect="Content" ObjectID="_1400605737" r:id="rId249"/>
         </w:object>
       </w:r>
       <w:r>
@@ -13291,7 +13309,7 @@
           <v:shape id="_x0000_i1146" type="#_x0000_t75" style="width:9.2pt;height:15.05pt" o:ole="">
             <v:imagedata r:id="rId250" o:title=""/>
           </v:shape>
-          <o:OLEObject Type="Embed" ProgID="Equation.DSMT4" ShapeID="_x0000_i1146" DrawAspect="Content" ObjectID="_1400573064" r:id="rId251"/>
+          <o:OLEObject Type="Embed" ProgID="Equation.DSMT4" ShapeID="_x0000_i1146" DrawAspect="Content" ObjectID="_1400605738" r:id="rId251"/>
         </w:object>
       </w:r>
       <w:r>
@@ -13305,7 +13323,7 @@
           <v:shape id="_x0000_i1147" type="#_x0000_t75" style="width:31.8pt;height:15.05pt" o:ole="">
             <v:imagedata r:id="rId252" o:title=""/>
           </v:shape>
-          <o:OLEObject Type="Embed" ProgID="Equation.DSMT4" ShapeID="_x0000_i1147" DrawAspect="Content" ObjectID="_1400573065" r:id="rId253"/>
+          <o:OLEObject Type="Embed" ProgID="Equation.DSMT4" ShapeID="_x0000_i1147" DrawAspect="Content" ObjectID="_1400605739" r:id="rId253"/>
         </w:object>
       </w:r>
       <w:r>
@@ -13322,7 +13340,7 @@
           <v:shape id="_x0000_i1148" type="#_x0000_t75" style="width:65.3pt;height:23.45pt" o:ole="">
             <v:imagedata r:id="rId254" o:title=""/>
           </v:shape>
-          <o:OLEObject Type="Embed" ProgID="Equation.DSMT4" ShapeID="_x0000_i1148" DrawAspect="Content" ObjectID="_1400573066" r:id="rId255"/>
+          <o:OLEObject Type="Embed" ProgID="Equation.DSMT4" ShapeID="_x0000_i1148" DrawAspect="Content" ObjectID="_1400605740" r:id="rId255"/>
         </w:object>
       </w:r>
       <w:r>
@@ -13336,7 +13354,7 @@
           <v:shape id="_x0000_i1149" type="#_x0000_t75" style="width:33.5pt;height:16.75pt" o:ole="">
             <v:imagedata r:id="rId256" o:title=""/>
           </v:shape>
-          <o:OLEObject Type="Embed" ProgID="Equation.DSMT4" ShapeID="_x0000_i1149" DrawAspect="Content" ObjectID="_1400573067" r:id="rId257"/>
+          <o:OLEObject Type="Embed" ProgID="Equation.DSMT4" ShapeID="_x0000_i1149" DrawAspect="Content" ObjectID="_1400605741" r:id="rId257"/>
         </w:object>
       </w:r>
       <w:r>
@@ -13350,7 +13368,7 @@
           <v:shape id="_x0000_i1150" type="#_x0000_t75" style="width:10.9pt;height:12.55pt" o:ole="">
             <v:imagedata r:id="rId258" o:title=""/>
           </v:shape>
-          <o:OLEObject Type="Embed" ProgID="Equation.DSMT4" ShapeID="_x0000_i1150" DrawAspect="Content" ObjectID="_1400573068" r:id="rId259"/>
+          <o:OLEObject Type="Embed" ProgID="Equation.DSMT4" ShapeID="_x0000_i1150" DrawAspect="Content" ObjectID="_1400605742" r:id="rId259"/>
         </w:object>
       </w:r>
       <w:r>
@@ -13364,7 +13382,7 @@
           <v:shape id="_x0000_i1151" type="#_x0000_t75" style="width:9.2pt;height:15.05pt" o:ole="">
             <v:imagedata r:id="rId260" o:title=""/>
           </v:shape>
-          <o:OLEObject Type="Embed" ProgID="Equation.DSMT4" ShapeID="_x0000_i1151" DrawAspect="Content" ObjectID="_1400573069" r:id="rId261"/>
+          <o:OLEObject Type="Embed" ProgID="Equation.DSMT4" ShapeID="_x0000_i1151" DrawAspect="Content" ObjectID="_1400605743" r:id="rId261"/>
         </w:object>
       </w:r>
       <w:r>
@@ -13378,7 +13396,7 @@
           <v:shape id="_x0000_i1152" type="#_x0000_t75" style="width:10.9pt;height:12.55pt" o:ole="">
             <v:imagedata r:id="rId262" o:title=""/>
           </v:shape>
-          <o:OLEObject Type="Embed" ProgID="Equation.DSMT4" ShapeID="_x0000_i1152" DrawAspect="Content" ObjectID="_1400573070" r:id="rId263"/>
+          <o:OLEObject Type="Embed" ProgID="Equation.DSMT4" ShapeID="_x0000_i1152" DrawAspect="Content" ObjectID="_1400605744" r:id="rId263"/>
         </w:object>
       </w:r>
       <w:r>
@@ -13392,7 +13410,7 @@
           <v:shape id="_x0000_i1153" type="#_x0000_t75" style="width:60.3pt;height:41pt" o:ole="">
             <v:imagedata r:id="rId264" o:title=""/>
           </v:shape>
-          <o:OLEObject Type="Embed" ProgID="Equation.DSMT4" ShapeID="_x0000_i1153" DrawAspect="Content" ObjectID="_1400573071" r:id="rId265"/>
+          <o:OLEObject Type="Embed" ProgID="Equation.DSMT4" ShapeID="_x0000_i1153" DrawAspect="Content" ObjectID="_1400605745" r:id="rId265"/>
         </w:object>
       </w:r>
       <w:r>
@@ -13406,7 +13424,7 @@
           <v:shape id="_x0000_i1154" type="#_x0000_t75" style="width:56.1pt;height:16.75pt" o:ole="">
             <v:imagedata r:id="rId266" o:title=""/>
           </v:shape>
-          <o:OLEObject Type="Embed" ProgID="Equation.DSMT4" ShapeID="_x0000_i1154" DrawAspect="Content" ObjectID="_1400573072" r:id="rId267"/>
+          <o:OLEObject Type="Embed" ProgID="Equation.DSMT4" ShapeID="_x0000_i1154" DrawAspect="Content" ObjectID="_1400605746" r:id="rId267"/>
         </w:object>
       </w:r>
       <w:r>
@@ -13492,7 +13510,7 @@
           <w:color w:val="auto"/>
         </w:rPr>
       </w:pPr>
-      <w:bookmarkStart w:id="10" w:name="_Toc326667355"/>
+      <w:bookmarkStart w:id="10" w:name="_Toc326863630"/>
       <w:r>
         <w:rPr>
           <w:color w:val="auto"/>
@@ -13628,7 +13646,7 @@
           <v:shape id="_x0000_i1155" type="#_x0000_t75" style="width:41pt;height:36.85pt" o:ole="">
             <v:imagedata r:id="rId268" o:title=""/>
           </v:shape>
-          <o:OLEObject Type="Embed" ProgID="Equation.DSMT4" ShapeID="_x0000_i1155" DrawAspect="Content" ObjectID="_1400573073" r:id="rId269"/>
+          <o:OLEObject Type="Embed" ProgID="Equation.DSMT4" ShapeID="_x0000_i1155" DrawAspect="Content" ObjectID="_1400605747" r:id="rId269"/>
         </w:object>
       </w:r>
       <w:r>
@@ -13646,7 +13664,7 @@
           <w:color w:val="auto"/>
         </w:rPr>
       </w:pPr>
-      <w:bookmarkStart w:id="11" w:name="_Toc326667356"/>
+      <w:bookmarkStart w:id="11" w:name="_Toc326863631"/>
       <w:r>
         <w:rPr>
           <w:color w:val="auto"/>
@@ -14030,7 +14048,7 @@
           <w:color w:val="auto"/>
         </w:rPr>
       </w:pPr>
-      <w:bookmarkStart w:id="12" w:name="_Toc326667357"/>
+      <w:bookmarkStart w:id="12" w:name="_Toc326863632"/>
       <w:r>
         <w:rPr>
           <w:color w:val="auto"/>
@@ -32903,7 +32921,7 @@
           <w:color w:val="auto"/>
         </w:rPr>
       </w:pPr>
-      <w:bookmarkStart w:id="13" w:name="_Toc326667358"/>
+      <w:bookmarkStart w:id="13" w:name="_Toc326863633"/>
       <w:r>
         <w:rPr>
           <w:color w:val="auto"/>
@@ -32938,7 +32956,7 @@
       <w:pPr>
         <w:pStyle w:val="3"/>
       </w:pPr>
-      <w:bookmarkStart w:id="14" w:name="_Toc326667359"/>
+      <w:bookmarkStart w:id="14" w:name="_Toc326863634"/>
       <w:r>
         <w:rPr>
           <w:color w:val="auto"/>
@@ -33177,7 +33195,7 @@
           <v:shape id="_x0000_i1156" type="#_x0000_t75" style="width:38.5pt;height:15.05pt" o:ole="">
             <v:imagedata r:id="rId273" o:title=""/>
           </v:shape>
-          <o:OLEObject Type="Embed" ProgID="Equation.DSMT4" ShapeID="_x0000_i1156" DrawAspect="Content" ObjectID="_1400573074" r:id="rId274"/>
+          <o:OLEObject Type="Embed" ProgID="Equation.DSMT4" ShapeID="_x0000_i1156" DrawAspect="Content" ObjectID="_1400605748" r:id="rId274"/>
         </w:object>
       </w:r>
       <w:r>
@@ -33202,7 +33220,7 @@
           <v:shape id="_x0000_i1157" type="#_x0000_t75" style="width:119.7pt;height:38.5pt" o:ole="">
             <v:imagedata r:id="rId275" o:title=""/>
           </v:shape>
-          <o:OLEObject Type="Embed" ProgID="Equation.DSMT4" ShapeID="_x0000_i1157" DrawAspect="Content" ObjectID="_1400573075" r:id="rId276"/>
+          <o:OLEObject Type="Embed" ProgID="Equation.DSMT4" ShapeID="_x0000_i1157" DrawAspect="Content" ObjectID="_1400605749" r:id="rId276"/>
         </w:object>
       </w:r>
       <w:r>
@@ -33221,7 +33239,7 @@
           <v:shape id="_x0000_i1158" type="#_x0000_t75" style="width:36.85pt;height:18.4pt" o:ole="">
             <v:imagedata r:id="rId277" o:title=""/>
           </v:shape>
-          <o:OLEObject Type="Embed" ProgID="Equation.DSMT4" ShapeID="_x0000_i1158" DrawAspect="Content" ObjectID="_1400573076" r:id="rId278"/>
+          <o:OLEObject Type="Embed" ProgID="Equation.DSMT4" ShapeID="_x0000_i1158" DrawAspect="Content" ObjectID="_1400605750" r:id="rId278"/>
         </w:object>
       </w:r>
       <w:r>
@@ -33238,7 +33256,7 @@
           <v:shape id="_x0000_i1159" type="#_x0000_t75" style="width:44.35pt;height:15.05pt" o:ole="">
             <v:imagedata r:id="rId279" o:title=""/>
           </v:shape>
-          <o:OLEObject Type="Embed" ProgID="Equation.DSMT4" ShapeID="_x0000_i1159" DrawAspect="Content" ObjectID="_1400573077" r:id="rId280"/>
+          <o:OLEObject Type="Embed" ProgID="Equation.DSMT4" ShapeID="_x0000_i1159" DrawAspect="Content" ObjectID="_1400605751" r:id="rId280"/>
         </w:object>
       </w:r>
       <w:r>
@@ -33255,7 +33273,7 @@
           <v:shape id="_x0000_i1160" type="#_x0000_t75" style="width:36.85pt;height:18.4pt" o:ole="">
             <v:imagedata r:id="rId277" o:title=""/>
           </v:shape>
-          <o:OLEObject Type="Embed" ProgID="Equation.DSMT4" ShapeID="_x0000_i1160" DrawAspect="Content" ObjectID="_1400573078" r:id="rId281"/>
+          <o:OLEObject Type="Embed" ProgID="Equation.DSMT4" ShapeID="_x0000_i1160" DrawAspect="Content" ObjectID="_1400605752" r:id="rId281"/>
         </w:object>
       </w:r>
       <w:r>
@@ -33269,7 +33287,7 @@
           <w:color w:val="auto"/>
         </w:rPr>
       </w:pPr>
-      <w:bookmarkStart w:id="16" w:name="_Toc326667360"/>
+      <w:bookmarkStart w:id="16" w:name="_Toc326863635"/>
       <w:r>
         <w:rPr>
           <w:color w:val="auto"/>
@@ -33508,7 +33526,7 @@
           <w:color w:val="auto"/>
         </w:rPr>
       </w:pPr>
-      <w:bookmarkStart w:id="17" w:name="_Toc326667361"/>
+      <w:bookmarkStart w:id="17" w:name="_Toc326863636"/>
       <w:r>
         <w:rPr>
           <w:color w:val="auto"/>
@@ -33835,7 +33853,7 @@
           <w:color w:val="auto"/>
         </w:rPr>
       </w:pPr>
-      <w:bookmarkStart w:id="18" w:name="_Toc326667362"/>
+      <w:bookmarkStart w:id="18" w:name="_Toc326863637"/>
       <w:r>
         <w:rPr>
           <w:color w:val="auto"/>
@@ -34079,7 +34097,7 @@
           <v:shape id="_x0000_i1161" type="#_x0000_t75" style="width:10.05pt;height:15.05pt" o:ole="">
             <v:imagedata r:id="rId285" o:title=""/>
           </v:shape>
-          <o:OLEObject Type="Embed" ProgID="Equation.DSMT4" ShapeID="_x0000_i1161" DrawAspect="Content" ObjectID="_1400573079" r:id="rId286"/>
+          <o:OLEObject Type="Embed" ProgID="Equation.DSMT4" ShapeID="_x0000_i1161" DrawAspect="Content" ObjectID="_1400605753" r:id="rId286"/>
         </w:object>
       </w:r>
       <w:r>
@@ -34096,7 +34114,7 @@
           <v:shape id="_x0000_i1162" type="#_x0000_t75" style="width:13.4pt;height:15.05pt" o:ole="">
             <v:imagedata r:id="rId287" o:title=""/>
           </v:shape>
-          <o:OLEObject Type="Embed" ProgID="Equation.DSMT4" ShapeID="_x0000_i1162" DrawAspect="Content" ObjectID="_1400573080" r:id="rId288"/>
+          <o:OLEObject Type="Embed" ProgID="Equation.DSMT4" ShapeID="_x0000_i1162" DrawAspect="Content" ObjectID="_1400605754" r:id="rId288"/>
         </w:object>
       </w:r>
       <w:r>
@@ -34149,7 +34167,7 @@
           <w:color w:val="auto"/>
         </w:rPr>
       </w:pPr>
-      <w:bookmarkStart w:id="19" w:name="_Toc326667363"/>
+      <w:bookmarkStart w:id="19" w:name="_Toc326863638"/>
       <w:r>
         <w:rPr>
           <w:color w:val="auto"/>
@@ -34422,7 +34440,7 @@
           <w:color w:val="auto"/>
         </w:rPr>
       </w:pPr>
-      <w:bookmarkStart w:id="20" w:name="_Toc326667364"/>
+      <w:bookmarkStart w:id="20" w:name="_Toc326863639"/>
       <w:r>
         <w:rPr>
           <w:color w:val="auto"/>
@@ -34672,7 +34690,7 @@
           <w:color w:val="auto"/>
         </w:rPr>
       </w:pPr>
-      <w:bookmarkStart w:id="21" w:name="_Toc326667365"/>
+      <w:bookmarkStart w:id="21" w:name="_Toc326863640"/>
       <w:r>
         <w:rPr>
           <w:color w:val="auto"/>
@@ -34777,7 +34795,7 @@
           <w:color w:val="auto"/>
         </w:rPr>
       </w:pPr>
-      <w:bookmarkStart w:id="22" w:name="_Toc326667366"/>
+      <w:bookmarkStart w:id="22" w:name="_Toc326863641"/>
       <w:r>
         <w:rPr>
           <w:color w:val="auto"/>
@@ -38703,7 +38721,7 @@
           <w:color w:val="auto"/>
         </w:rPr>
       </w:pPr>
-      <w:bookmarkStart w:id="23" w:name="_Toc326667367"/>
+      <w:bookmarkStart w:id="23" w:name="_Toc326863642"/>
       <w:r>
         <w:rPr>
           <w:color w:val="auto"/>
@@ -40101,7 +40119,7 @@
           <w:color w:val="auto"/>
         </w:rPr>
       </w:pPr>
-      <w:bookmarkStart w:id="24" w:name="_Toc326667368"/>
+      <w:bookmarkStart w:id="24" w:name="_Toc326863643"/>
       <w:r>
         <w:rPr>
           <w:color w:val="auto"/>
@@ -40274,7 +40292,7 @@
       <w:pPr>
         <w:pStyle w:val="1"/>
       </w:pPr>
-      <w:bookmarkStart w:id="25" w:name="_Toc326667369"/>
+      <w:bookmarkStart w:id="25" w:name="_Toc326863644"/>
       <w:r>
         <w:lastRenderedPageBreak/>
         <w:t>ЗАКЛЮЧЕНИЕ</w:t>
@@ -40385,7 +40403,7 @@
           <w:color w:val="auto"/>
         </w:rPr>
       </w:pPr>
-      <w:bookmarkStart w:id="26" w:name="_Toc326667370"/>
+      <w:bookmarkStart w:id="26" w:name="_Toc326863645"/>
       <w:r>
         <w:rPr>
           <w:color w:val="auto"/>
@@ -41448,7 +41466,7 @@
             <w:rPr>
               <w:noProof/>
             </w:rPr>
-            <w:t>5</w:t>
+            <w:t>13</w:t>
           </w:r>
         </w:fldSimple>
       </w:p>
@@ -46352,7 +46370,7 @@
 </file>
 
 <file path=customXml/itemProps1.xml><?xml version="1.0" encoding="utf-8"?>
-<ds:datastoreItem xmlns:ds="http://schemas.openxmlformats.org/officeDocument/2006/customXml" ds:itemID="{FF0940E7-0DD7-49FA-B342-397997140D89}">
+<ds:datastoreItem xmlns:ds="http://schemas.openxmlformats.org/officeDocument/2006/customXml" ds:itemID="{0635DD5F-CFA3-4D96-854B-94D00469613F}">
   <ds:schemaRefs>
     <ds:schemaRef ds:uri="http://schemas.openxmlformats.org/officeDocument/2006/bibliography"/>
   </ds:schemaRefs>

</xml_diff>